<commit_message>
Update mine permit document example with correctly aligned address field
Signed-off-by: Jeremy Ho <jujaga@gmail.com>
</commit_message>
<xml_diff>
--- a/app/frontend/public/examples/mx_permit_{d.permitNumber}.docx
+++ b/app/frontend/public/examples/mx_permit_{d.permitNumber}.docx
@@ -1,212 +1,282 @@
 
 <file path=word/document.xml><?xml version="1.0" encoding="utf-8"?>
-<w:document xmlns:o="urn:schemas-microsoft-com:office:office" xmlns:r="http://schemas.openxmlformats.org/officeDocument/2006/relationships" xmlns:v="urn:schemas-microsoft-com:vml" xmlns:w="http://schemas.openxmlformats.org/wordprocessingml/2006/main" xmlns:w10="urn:schemas-microsoft-com:office:word" xmlns:wp="http://schemas.openxmlformats.org/drawingml/2006/wordprocessingDrawing" xmlns:wps="http://schemas.microsoft.com/office/word/2010/wordprocessingShape" xmlns:wpg="http://schemas.microsoft.com/office/word/2010/wordprocessingGroup" xmlns:mc="http://schemas.openxmlformats.org/markup-compatibility/2006" xmlns:wp14="http://schemas.microsoft.com/office/word/2010/wordprocessingDrawing" xmlns:w14="http://schemas.microsoft.com/office/word/2010/wordml" mc:Ignorable="w14 wp14">
+<w:document xmlns:wpc="http://schemas.microsoft.com/office/word/2010/wordprocessingCanvas" xmlns:cx="http://schemas.microsoft.com/office/drawing/2014/chartex" xmlns:cx1="http://schemas.microsoft.com/office/drawing/2015/9/8/chartex" xmlns:cx2="http://schemas.microsoft.com/office/drawing/2015/10/21/chartex" xmlns:cx3="http://schemas.microsoft.com/office/drawing/2016/5/9/chartex" xmlns:cx4="http://schemas.microsoft.com/office/drawing/2016/5/10/chartex" xmlns:cx5="http://schemas.microsoft.com/office/drawing/2016/5/11/chartex" xmlns:cx6="http://schemas.microsoft.com/office/drawing/2016/5/12/chartex" xmlns:cx7="http://schemas.microsoft.com/office/drawing/2016/5/13/chartex" xmlns:cx8="http://schemas.microsoft.com/office/drawing/2016/5/14/chartex" xmlns:mc="http://schemas.openxmlformats.org/markup-compatibility/2006" xmlns:aink="http://schemas.microsoft.com/office/drawing/2016/ink" xmlns:am3d="http://schemas.microsoft.com/office/drawing/2017/model3d" xmlns:o="urn:schemas-microsoft-com:office:office" xmlns:r="http://schemas.openxmlformats.org/officeDocument/2006/relationships" xmlns:m="http://schemas.openxmlformats.org/officeDocument/2006/math" xmlns:v="urn:schemas-microsoft-com:vml" xmlns:wp14="http://schemas.microsoft.com/office/word/2010/wordprocessingDrawing" xmlns:wp="http://schemas.openxmlformats.org/drawingml/2006/wordprocessingDrawing" xmlns:w10="urn:schemas-microsoft-com:office:word" xmlns:w="http://schemas.openxmlformats.org/wordprocessingml/2006/main" xmlns:w14="http://schemas.microsoft.com/office/word/2010/wordml" xmlns:w15="http://schemas.microsoft.com/office/word/2012/wordml" xmlns:w16cid="http://schemas.microsoft.com/office/word/2016/wordml/cid" xmlns:w16se="http://schemas.microsoft.com/office/word/2015/wordml/symex" xmlns:wpg="http://schemas.microsoft.com/office/word/2010/wordprocessingGroup" xmlns:wpi="http://schemas.microsoft.com/office/word/2010/wordprocessingInk" xmlns:wne="http://schemas.microsoft.com/office/word/2006/wordml" xmlns:wps="http://schemas.microsoft.com/office/word/2010/wordprocessingShape" mc:Ignorable="w14 w15 w16se w16cid wp14">
   <w:body>
     <w:p>
       <w:pPr>
-        <w:pStyle w:val="Normal"/>
-        <w:tabs>
-          <w:tab w:val="clear" w:pos="720"/>
-          <w:tab w:val="left" w:pos="2694" w:leader="none"/>
-          <w:tab w:val="right" w:pos="9270" w:leader="none"/>
+        <w:tabs>
+          <w:tab w:val="left" w:pos="2694"/>
+          <w:tab w:val="right" w:pos="9270"/>
         </w:tabs>
         <w:jc w:val="both"/>
-        <w:rPr/>
-      </w:pPr>
+      </w:pPr>
+      <w:r>
+        <w:rPr>
+          <w:rFonts w:ascii="Times New Roman" w:hAnsi="Times New Roman"/>
+        </w:rPr>
+        <w:t>Permit Number:</w:t>
+      </w:r>
+      <w:r>
+        <w:rPr>
+          <w:rFonts w:ascii="Times New Roman" w:hAnsi="Times New Roman"/>
+          <w:b/>
+        </w:rPr>
+        <w:t xml:space="preserve"> </w:t>
+      </w:r>
+      <w:r>
+        <w:rPr>
+          <w:rFonts w:ascii="Times New Roman" w:hAnsi="Times New Roman"/>
+          <w:b/>
+        </w:rPr>
+        <w:tab/>
+        <w:t xml:space="preserve"> {</w:t>
+      </w:r>
+      <w:proofErr w:type="spellStart"/>
+      <w:r>
+        <w:rPr>
+          <w:rFonts w:ascii="Times New Roman" w:hAnsi="Times New Roman"/>
+          <w:b/>
+        </w:rPr>
+        <w:t>d.permitNumber</w:t>
+      </w:r>
+      <w:proofErr w:type="spellEnd"/>
+      <w:r>
+        <w:rPr>
+          <w:rFonts w:ascii="Times New Roman" w:hAnsi="Times New Roman"/>
+          <w:b/>
+        </w:rPr>
+        <w:t>}</w:t>
+      </w:r>
+      <w:r>
+        <w:rPr>
+          <w:rFonts w:ascii="Times New Roman" w:hAnsi="Times New Roman"/>
+          <w:b/>
+        </w:rPr>
+        <w:tab/>
+      </w:r>
+      <w:r>
+        <w:rPr>
+          <w:rFonts w:ascii="Times New Roman" w:hAnsi="Times New Roman"/>
+        </w:rPr>
+        <w:t>Mine No:</w:t>
+      </w:r>
+      <w:r>
+        <w:rPr>
+          <w:rFonts w:ascii="Times New Roman" w:hAnsi="Times New Roman"/>
+          <w:b/>
+        </w:rPr>
+        <w:t xml:space="preserve">  {</w:t>
+      </w:r>
+      <w:proofErr w:type="spellStart"/>
+      <w:r>
+        <w:rPr>
+          <w:rFonts w:ascii="Times New Roman" w:hAnsi="Times New Roman"/>
+          <w:b/>
+        </w:rPr>
+        <w:t>d.mineNumber</w:t>
+      </w:r>
+      <w:proofErr w:type="spellEnd"/>
+      <w:r>
+        <w:rPr>
+          <w:rFonts w:ascii="Times New Roman" w:hAnsi="Times New Roman"/>
+          <w:b/>
+        </w:rPr>
+        <w:t>}</w:t>
+      </w:r>
+    </w:p>
+    <w:p>
+      <w:pPr>
+        <w:tabs>
+          <w:tab w:val="right" w:pos="9270"/>
+        </w:tabs>
+        <w:jc w:val="both"/>
+      </w:pPr>
+      <w:r>
+        <w:rPr>
+          <w:rFonts w:ascii="Times New Roman" w:hAnsi="Times New Roman"/>
+        </w:rPr>
+        <w:tab/>
+        <w:t xml:space="preserve">Approval No:  </w:t>
+      </w:r>
+      <w:r>
+        <w:rPr>
+          <w:rFonts w:ascii="Times New Roman" w:hAnsi="Times New Roman"/>
+          <w:b/>
+        </w:rPr>
+        <w:t>{</w:t>
+      </w:r>
+      <w:proofErr w:type="spellStart"/>
+      <w:r>
+        <w:rPr>
+          <w:rFonts w:ascii="Times New Roman" w:hAnsi="Times New Roman"/>
+          <w:b/>
+        </w:rPr>
+        <w:t>d.approvalNumber</w:t>
+      </w:r>
+      <w:proofErr w:type="spellEnd"/>
+      <w:r>
+        <w:rPr>
+          <w:rFonts w:ascii="Times New Roman" w:hAnsi="Times New Roman"/>
+          <w:b/>
+        </w:rPr>
+        <w:t>}</w:t>
+      </w:r>
+    </w:p>
+    <w:p>
+      <w:pPr>
+        <w:tabs>
+          <w:tab w:val="left" w:pos="2160"/>
+        </w:tabs>
+        <w:jc w:val="both"/>
+        <w:rPr>
+          <w:rFonts w:ascii="Times New Roman" w:hAnsi="Times New Roman"/>
+        </w:rPr>
+      </w:pPr>
+    </w:p>
+    <w:p>
+      <w:pPr>
+        <w:tabs>
+          <w:tab w:val="left" w:pos="2694"/>
+        </w:tabs>
+        <w:ind w:left="2694" w:hanging="2694"/>
+        <w:rPr>
+          <w:rFonts w:ascii="Times New Roman" w:hAnsi="Times New Roman"/>
+          <w:b/>
+        </w:rPr>
+      </w:pPr>
+      <w:r>
+        <w:rPr>
+          <w:rFonts w:ascii="Times New Roman" w:hAnsi="Times New Roman"/>
+        </w:rPr>
+        <w:t>Permittee:</w:t>
+      </w:r>
+      <w:r>
+        <w:rPr>
+          <w:rFonts w:ascii="Times New Roman" w:hAnsi="Times New Roman"/>
+        </w:rPr>
+        <w:tab/>
+      </w:r>
+      <w:r>
+        <w:rPr>
+          <w:rFonts w:ascii="Times New Roman" w:hAnsi="Times New Roman"/>
+          <w:b/>
+        </w:rPr>
+        <w:t>{</w:t>
+      </w:r>
+      <w:proofErr w:type="spellStart"/>
+      <w:r>
+        <w:rPr>
+          <w:rFonts w:ascii="Times New Roman" w:hAnsi="Times New Roman"/>
+          <w:b/>
+        </w:rPr>
+        <w:t>d.permitAddress:convCRLF</w:t>
+      </w:r>
+      <w:proofErr w:type="spellEnd"/>
+      <w:r>
+        <w:rPr>
+          <w:rFonts w:ascii="Times New Roman" w:hAnsi="Times New Roman"/>
+          <w:b/>
+        </w:rPr>
+        <w:t>()}</w:t>
+      </w:r>
       <w:bookmarkStart w:id="0" w:name="_GoBack"/>
       <w:bookmarkEnd w:id="0"/>
-      <w:r>
-        <w:rPr>
-          <w:rFonts w:ascii="Times New Roman" w:hAnsi="Times New Roman"/>
-        </w:rPr>
-        <w:t>Permit Number:</w:t>
-      </w:r>
-      <w:r>
-        <w:rPr>
-          <w:rFonts w:ascii="Times New Roman" w:hAnsi="Times New Roman"/>
-          <w:b/>
-        </w:rPr>
-        <w:t xml:space="preserve"> </w:t>
+    </w:p>
+    <w:p>
+      <w:pPr>
+        <w:tabs>
+          <w:tab w:val="left" w:pos="2160"/>
+          <w:tab w:val="left" w:pos="6825"/>
+        </w:tabs>
+        <w:jc w:val="both"/>
+      </w:pPr>
+      <w:r>
+        <w:rPr>
+          <w:rFonts w:ascii="Times New Roman" w:hAnsi="Times New Roman"/>
+          <w:b/>
+        </w:rPr>
         <w:tab/>
-        <w:t xml:space="preserve"> {d.permitNumber}</w:t>
+      </w:r>
+      <w:r>
+        <w:rPr>
+          <w:rFonts w:ascii="Times New Roman" w:hAnsi="Times New Roman"/>
+          <w:b/>
+        </w:rPr>
         <w:tab/>
       </w:r>
-      <w:r>
-        <w:rPr>
-          <w:rFonts w:ascii="Times New Roman" w:hAnsi="Times New Roman"/>
-        </w:rPr>
-        <w:t>Mine No:</w:t>
-      </w:r>
-      <w:r>
-        <w:rPr>
-          <w:rFonts w:ascii="Times New Roman" w:hAnsi="Times New Roman"/>
-          <w:b/>
-        </w:rPr>
-        <w:t xml:space="preserve">  {d.mineNumber}</w:t>
-      </w:r>
-    </w:p>
-    <w:p>
-      <w:pPr>
-        <w:pStyle w:val="Normal"/>
-        <w:tabs>
-          <w:tab w:val="clear" w:pos="720"/>
-          <w:tab w:val="right" w:pos="9270" w:leader="none"/>
+    </w:p>
+    <w:p>
+      <w:pPr>
+        <w:tabs>
+          <w:tab w:val="left" w:pos="2160"/>
         </w:tabs>
         <w:jc w:val="both"/>
-        <w:rPr/>
-      </w:pPr>
+        <w:rPr>
+          <w:rFonts w:ascii="Times New Roman" w:hAnsi="Times New Roman"/>
+          <w:b/>
+        </w:rPr>
+      </w:pPr>
+    </w:p>
+    <w:p>
+      <w:pPr>
+        <w:tabs>
+          <w:tab w:val="left" w:pos="2694"/>
+        </w:tabs>
+        <w:jc w:val="both"/>
+      </w:pPr>
+      <w:r>
+        <w:rPr>
+          <w:rFonts w:ascii="Times New Roman" w:hAnsi="Times New Roman"/>
+        </w:rPr>
+        <w:t>Business Phone:</w:t>
+      </w:r>
       <w:r>
         <w:rPr>
           <w:rFonts w:ascii="Times New Roman" w:hAnsi="Times New Roman"/>
         </w:rPr>
         <w:tab/>
-        <w:t xml:space="preserve">Approval No:  </w:t>
-      </w:r>
-      <w:r>
-        <w:rPr>
-          <w:rFonts w:eastAsia="Times New Roman" w:cs="Times New Roman" w:ascii="Times New Roman" w:hAnsi="Times New Roman"/>
-          <w:b/>
-          <w:sz w:val="20"/>
-          <w:szCs w:val="20"/>
-        </w:rPr>
-        <w:t>{d.approvalNumber}</w:t>
-      </w:r>
-    </w:p>
-    <w:p>
-      <w:pPr>
-        <w:pStyle w:val="Normal"/>
-        <w:tabs>
-          <w:tab w:val="clear" w:pos="720"/>
-          <w:tab w:val="left" w:pos="2160" w:leader="none"/>
+      </w:r>
+      <w:r>
+        <w:rPr>
+          <w:rFonts w:ascii="Times New Roman" w:hAnsi="Times New Roman"/>
+          <w:b/>
+        </w:rPr>
+        <w:t xml:space="preserve"> {</w:t>
+      </w:r>
+      <w:proofErr w:type="spellStart"/>
+      <w:r>
+        <w:rPr>
+          <w:rFonts w:ascii="Times New Roman" w:hAnsi="Times New Roman"/>
+          <w:b/>
+        </w:rPr>
+        <w:t>d.telephone</w:t>
+      </w:r>
+      <w:proofErr w:type="spellEnd"/>
+      <w:r>
+        <w:rPr>
+          <w:rFonts w:ascii="Times New Roman" w:hAnsi="Times New Roman"/>
+          <w:b/>
+        </w:rPr>
+        <w:t>}</w:t>
+      </w:r>
+    </w:p>
+    <w:p>
+      <w:pPr>
+        <w:tabs>
+          <w:tab w:val="left" w:pos="2694"/>
         </w:tabs>
         <w:jc w:val="both"/>
-        <w:rPr>
-          <w:rFonts w:ascii="Times New Roman" w:hAnsi="Times New Roman"/>
-        </w:rPr>
-      </w:pPr>
-      <w:r>
-        <w:rPr>
-          <w:rFonts w:ascii="Times New Roman" w:hAnsi="Times New Roman"/>
-        </w:rPr>
-      </w:r>
-    </w:p>
-    <w:p>
-      <w:pPr>
-        <w:pStyle w:val="Normal"/>
-        <w:tabs>
-          <w:tab w:val="clear" w:pos="720"/>
-          <w:tab w:val="left" w:pos="2694" w:leader="none"/>
-        </w:tabs>
-        <w:jc w:val="both"/>
-        <w:rPr/>
-      </w:pPr>
-      <w:r>
-        <w:rPr>
-          <w:rFonts w:ascii="Times New Roman" w:hAnsi="Times New Roman"/>
-        </w:rPr>
-        <w:t>Permittee:</w:t>
-        <w:tab/>
-      </w:r>
-      <w:r>
-        <w:rPr>
-          <w:rFonts w:ascii="Times New Roman" w:hAnsi="Times New Roman"/>
-          <w:b/>
-        </w:rPr>
-        <w:t>{d.permitAddress:convCRLF()}</w:t>
-      </w:r>
-    </w:p>
-    <w:p>
-      <w:pPr>
-        <w:pStyle w:val="Normal"/>
-        <w:ind w:left="2694" w:hanging="0"/>
-        <w:jc w:val="both"/>
-        <w:rPr/>
-      </w:pPr>
-      <w:r>
-        <w:rPr/>
-      </w:r>
-    </w:p>
-    <w:p>
-      <w:pPr>
-        <w:pStyle w:val="Normal"/>
-        <w:tabs>
-          <w:tab w:val="clear" w:pos="720"/>
-          <w:tab w:val="left" w:pos="2160" w:leader="none"/>
-          <w:tab w:val="left" w:pos="6825" w:leader="none"/>
-        </w:tabs>
-        <w:jc w:val="both"/>
-        <w:rPr/>
-      </w:pPr>
-      <w:r>
-        <w:rPr>
-          <w:rFonts w:ascii="Times New Roman" w:hAnsi="Times New Roman"/>
-          <w:b/>
-        </w:rPr>
-        <w:tab/>
-        <w:tab/>
-      </w:r>
-    </w:p>
-    <w:p>
-      <w:pPr>
-        <w:pStyle w:val="Normal"/>
-        <w:tabs>
-          <w:tab w:val="clear" w:pos="720"/>
-          <w:tab w:val="left" w:pos="2160" w:leader="none"/>
-        </w:tabs>
-        <w:jc w:val="both"/>
-        <w:rPr>
-          <w:rFonts w:ascii="Times New Roman" w:hAnsi="Times New Roman"/>
-          <w:b/>
-          <w:b/>
-        </w:rPr>
-      </w:pPr>
-      <w:r>
-        <w:rPr>
-          <w:rFonts w:ascii="Times New Roman" w:hAnsi="Times New Roman"/>
-          <w:b/>
-        </w:rPr>
-      </w:r>
-    </w:p>
-    <w:p>
-      <w:pPr>
-        <w:pStyle w:val="Normal"/>
-        <w:tabs>
-          <w:tab w:val="clear" w:pos="720"/>
-          <w:tab w:val="left" w:pos="2694" w:leader="none"/>
-        </w:tabs>
-        <w:jc w:val="both"/>
-        <w:rPr/>
-      </w:pPr>
-      <w:r>
-        <w:rPr>
-          <w:rFonts w:ascii="Times New Roman" w:hAnsi="Times New Roman"/>
-        </w:rPr>
-        <w:t>Business Phone:</w:t>
-        <w:tab/>
-      </w:r>
-      <w:r>
-        <w:rPr>
-          <w:rFonts w:ascii="Times New Roman" w:hAnsi="Times New Roman"/>
-          <w:b/>
-        </w:rPr>
-        <w:t xml:space="preserve"> {d.telephone}</w:t>
-      </w:r>
-    </w:p>
-    <w:p>
-      <w:pPr>
-        <w:pStyle w:val="Normal"/>
-        <w:tabs>
-          <w:tab w:val="clear" w:pos="720"/>
-          <w:tab w:val="left" w:pos="2694" w:leader="none"/>
-        </w:tabs>
-        <w:jc w:val="both"/>
-        <w:rPr/>
       </w:pPr>
       <w:r>
         <w:rPr>
           <w:rFonts w:ascii="Times New Roman" w:hAnsi="Times New Roman"/>
         </w:rPr>
         <w:t>Fax:</w:t>
+      </w:r>
+      <w:r>
+        <w:rPr>
+          <w:rFonts w:ascii="Times New Roman" w:hAnsi="Times New Roman"/>
+        </w:rPr>
         <w:tab/>
         <w:t xml:space="preserve"> </w:t>
       </w:r>
@@ -216,45 +286,56 @@
           <w:b/>
           <w:bCs/>
         </w:rPr>
-        <w:t>{d.fax}</w:t>
-      </w:r>
-    </w:p>
-    <w:p>
-      <w:pPr>
-        <w:pStyle w:val="Normal"/>
-        <w:tabs>
-          <w:tab w:val="clear" w:pos="720"/>
-          <w:tab w:val="left" w:pos="1440" w:leader="none"/>
+        <w:t>{</w:t>
+      </w:r>
+      <w:proofErr w:type="spellStart"/>
+      <w:r>
+        <w:rPr>
+          <w:rFonts w:ascii="Times New Roman" w:hAnsi="Times New Roman"/>
+          <w:b/>
+          <w:bCs/>
+        </w:rPr>
+        <w:t>d.fax</w:t>
+      </w:r>
+      <w:proofErr w:type="spellEnd"/>
+      <w:r>
+        <w:rPr>
+          <w:rFonts w:ascii="Times New Roman" w:hAnsi="Times New Roman"/>
+          <w:b/>
+          <w:bCs/>
+        </w:rPr>
+        <w:t>}</w:t>
+      </w:r>
+    </w:p>
+    <w:p>
+      <w:pPr>
+        <w:tabs>
+          <w:tab w:val="left" w:pos="1440"/>
         </w:tabs>
         <w:jc w:val="both"/>
         <w:rPr>
           <w:rFonts w:ascii="Times New Roman" w:hAnsi="Times New Roman"/>
           <w:b/>
-          <w:b/>
-        </w:rPr>
-      </w:pPr>
-      <w:r>
-        <w:rPr>
-          <w:rFonts w:ascii="Times New Roman" w:hAnsi="Times New Roman"/>
-          <w:b/>
-        </w:rPr>
-      </w:r>
-    </w:p>
-    <w:p>
-      <w:pPr>
-        <w:pStyle w:val="Normal"/>
-        <w:tabs>
-          <w:tab w:val="clear" w:pos="720"/>
-          <w:tab w:val="left" w:pos="2694" w:leader="none"/>
+        </w:rPr>
+      </w:pPr>
+    </w:p>
+    <w:p>
+      <w:pPr>
+        <w:tabs>
+          <w:tab w:val="left" w:pos="2694"/>
         </w:tabs>
         <w:jc w:val="both"/>
-        <w:rPr/>
       </w:pPr>
       <w:r>
         <w:rPr>
           <w:rFonts w:ascii="Times New Roman" w:hAnsi="Times New Roman"/>
         </w:rPr>
         <w:t>Name of Property:</w:t>
+      </w:r>
+      <w:r>
+        <w:rPr>
+          <w:rFonts w:ascii="Times New Roman" w:hAnsi="Times New Roman"/>
+        </w:rPr>
         <w:tab/>
         <w:t xml:space="preserve"> </w:t>
       </w:r>
@@ -264,42 +345,61 @@
           <w:b/>
           <w:bCs/>
         </w:rPr>
-        <w:t>{d.propertyName}</w:t>
-      </w:r>
-    </w:p>
-    <w:p>
-      <w:pPr>
-        <w:pStyle w:val="Normal"/>
+        <w:t>{</w:t>
+      </w:r>
+      <w:proofErr w:type="spellStart"/>
+      <w:r>
+        <w:rPr>
+          <w:rFonts w:ascii="Times New Roman" w:hAnsi="Times New Roman"/>
+          <w:b/>
+          <w:bCs/>
+        </w:rPr>
+        <w:t>d.propertyName</w:t>
+      </w:r>
+      <w:proofErr w:type="spellEnd"/>
+      <w:r>
+        <w:rPr>
+          <w:rFonts w:ascii="Times New Roman" w:hAnsi="Times New Roman"/>
+          <w:b/>
+          <w:bCs/>
+        </w:rPr>
+        <w:t>}</w:t>
+      </w:r>
+    </w:p>
+    <w:p>
+      <w:pPr>
         <w:jc w:val="both"/>
         <w:rPr>
           <w:rFonts w:ascii="Times New Roman" w:hAnsi="Times New Roman"/>
           <w:b/>
-          <w:b/>
-        </w:rPr>
-      </w:pPr>
-      <w:r>
-        <w:rPr>
-          <w:rFonts w:ascii="Times New Roman" w:hAnsi="Times New Roman"/>
-          <w:b/>
-        </w:rPr>
-      </w:r>
-    </w:p>
-    <w:p>
-      <w:pPr>
-        <w:pStyle w:val="Normal"/>
-        <w:tabs>
-          <w:tab w:val="left" w:pos="720" w:leader="none"/>
-          <w:tab w:val="left" w:pos="2694" w:leader="none"/>
-          <w:tab w:val="left" w:pos="3780" w:leader="none"/>
+        </w:rPr>
+      </w:pPr>
+    </w:p>
+    <w:p>
+      <w:pPr>
+        <w:tabs>
+          <w:tab w:val="left" w:pos="720"/>
+          <w:tab w:val="left" w:pos="2694"/>
+          <w:tab w:val="left" w:pos="3780"/>
         </w:tabs>
         <w:jc w:val="both"/>
-        <w:rPr/>
-      </w:pPr>
-      <w:r>
-        <w:rPr>
-          <w:rFonts w:ascii="Times New Roman" w:hAnsi="Times New Roman"/>
-        </w:rPr>
-        <w:t>Reclamation security amount:</w:t>
+      </w:pPr>
+      <w:r>
+        <w:rPr>
+          <w:rFonts w:ascii="Times New Roman" w:hAnsi="Times New Roman"/>
+        </w:rPr>
+        <w:t xml:space="preserve">Reclamation security </w:t>
+      </w:r>
+      <w:r>
+        <w:rPr>
+          <w:rFonts w:ascii="Times New Roman" w:hAnsi="Times New Roman"/>
+        </w:rPr>
+        <w:t>amount:</w:t>
+      </w:r>
+      <w:r>
+        <w:rPr>
+          <w:rFonts w:ascii="Times New Roman" w:hAnsi="Times New Roman"/>
+        </w:rPr>
         <w:tab/>
         <w:t xml:space="preserve"> </w:t>
       </w:r>
@@ -309,33 +409,42 @@
           <w:b/>
           <w:bCs/>
         </w:rPr>
-        <w:t>{d.reclamationAmount}</w:t>
-      </w:r>
-    </w:p>
-    <w:p>
-      <w:pPr>
-        <w:pStyle w:val="Normal"/>
-        <w:tabs>
-          <w:tab w:val="clear" w:pos="720"/>
-          <w:tab w:val="left" w:pos="3600" w:leader="none"/>
+        <w:t>{</w:t>
+      </w:r>
+      <w:proofErr w:type="spellStart"/>
+      <w:r>
+        <w:rPr>
+          <w:rFonts w:ascii="Times New Roman" w:hAnsi="Times New Roman"/>
+          <w:b/>
+          <w:bCs/>
+        </w:rPr>
+        <w:t>d.reclamationAmount</w:t>
+      </w:r>
+      <w:proofErr w:type="spellEnd"/>
+      <w:r>
+        <w:rPr>
+          <w:rFonts w:ascii="Times New Roman" w:hAnsi="Times New Roman"/>
+          <w:b/>
+          <w:bCs/>
+        </w:rPr>
+        <w:t>}</w:t>
+      </w:r>
+    </w:p>
+    <w:p>
+      <w:pPr>
+        <w:tabs>
+          <w:tab w:val="left" w:pos="3600"/>
         </w:tabs>
         <w:jc w:val="both"/>
         <w:rPr>
           <w:rFonts w:ascii="Times New Roman" w:hAnsi="Times New Roman"/>
         </w:rPr>
       </w:pPr>
-      <w:r>
-        <w:rPr>
-          <w:rFonts w:ascii="Times New Roman" w:hAnsi="Times New Roman"/>
-        </w:rPr>
-      </w:r>
-    </w:p>
-    <w:p>
-      <w:pPr>
-        <w:pStyle w:val="Normal"/>
-        <w:tabs>
-          <w:tab w:val="clear" w:pos="720"/>
-          <w:tab w:val="left" w:pos="3600" w:leader="none"/>
+    </w:p>
+    <w:p>
+      <w:pPr>
+        <w:tabs>
+          <w:tab w:val="left" w:pos="3600"/>
         </w:tabs>
         <w:jc w:val="both"/>
         <w:rPr>
@@ -351,32 +460,22 @@
     </w:p>
     <w:p>
       <w:pPr>
-        <w:pStyle w:val="Normal"/>
-        <w:tabs>
-          <w:tab w:val="clear" w:pos="720"/>
-          <w:tab w:val="left" w:pos="3600" w:leader="none"/>
+        <w:tabs>
+          <w:tab w:val="left" w:pos="3600"/>
         </w:tabs>
         <w:jc w:val="both"/>
         <w:rPr>
           <w:rFonts w:ascii="Times New Roman" w:hAnsi="Times New Roman"/>
         </w:rPr>
       </w:pPr>
-      <w:r>
-        <w:rPr>
-          <w:rFonts w:ascii="Times New Roman" w:hAnsi="Times New Roman"/>
-        </w:rPr>
-      </w:r>
-    </w:p>
-    <w:p>
-      <w:pPr>
-        <w:pStyle w:val="Normal"/>
-        <w:tabs>
-          <w:tab w:val="clear" w:pos="720"/>
-          <w:tab w:val="left" w:pos="2694" w:leader="none"/>
-          <w:tab w:val="left" w:pos="3600" w:leader="none"/>
+    </w:p>
+    <w:p>
+      <w:pPr>
+        <w:tabs>
+          <w:tab w:val="left" w:pos="2694"/>
+          <w:tab w:val="left" w:pos="3600"/>
         </w:tabs>
         <w:jc w:val="both"/>
-        <w:rPr/>
       </w:pPr>
       <w:r>
         <w:rPr>
@@ -391,19 +490,34 @@
           <w:b/>
           <w:bCs/>
         </w:rPr>
-        <w:t>{d.tenures[i]}</w:t>
-      </w:r>
-    </w:p>
-    <w:p>
-      <w:pPr>
-        <w:pStyle w:val="Normal"/>
-        <w:tabs>
-          <w:tab w:val="clear" w:pos="720"/>
-          <w:tab w:val="left" w:pos="2694" w:leader="none"/>
-          <w:tab w:val="left" w:pos="3600" w:leader="none"/>
+        <w:t>{</w:t>
+      </w:r>
+      <w:proofErr w:type="spellStart"/>
+      <w:r>
+        <w:rPr>
+          <w:rFonts w:ascii="Times New Roman" w:hAnsi="Times New Roman"/>
+          <w:b/>
+          <w:bCs/>
+        </w:rPr>
+        <w:t>d.tenures</w:t>
+      </w:r>
+      <w:proofErr w:type="spellEnd"/>
+      <w:r>
+        <w:rPr>
+          <w:rFonts w:ascii="Times New Roman" w:hAnsi="Times New Roman"/>
+          <w:b/>
+          <w:bCs/>
+        </w:rPr>
+        <w:t>[i]}</w:t>
+      </w:r>
+    </w:p>
+    <w:p>
+      <w:pPr>
+        <w:tabs>
+          <w:tab w:val="left" w:pos="2694"/>
+          <w:tab w:val="left" w:pos="3600"/>
         </w:tabs>
         <w:jc w:val="both"/>
-        <w:rPr/>
       </w:pPr>
       <w:r>
         <w:rPr>
@@ -412,35 +526,44 @@
           <w:bCs/>
         </w:rPr>
         <w:tab/>
-        <w:t xml:space="preserve"> - {d.tenures[i+1]}</w:t>
-      </w:r>
-    </w:p>
-    <w:p>
-      <w:pPr>
-        <w:pStyle w:val="Normal"/>
-        <w:tabs>
-          <w:tab w:val="clear" w:pos="720"/>
-          <w:tab w:val="left" w:pos="2160" w:leader="none"/>
-          <w:tab w:val="left" w:pos="3600" w:leader="none"/>
+        <w:t xml:space="preserve"> - {</w:t>
+      </w:r>
+      <w:proofErr w:type="spellStart"/>
+      <w:r>
+        <w:rPr>
+          <w:rFonts w:ascii="Times New Roman" w:hAnsi="Times New Roman"/>
+          <w:b/>
+          <w:bCs/>
+        </w:rPr>
+        <w:t>d.tenures</w:t>
+      </w:r>
+      <w:proofErr w:type="spellEnd"/>
+      <w:r>
+        <w:rPr>
+          <w:rFonts w:ascii="Times New Roman" w:hAnsi="Times New Roman"/>
+          <w:b/>
+          <w:bCs/>
+        </w:rPr>
+        <w:t>[i+1]}</w:t>
+      </w:r>
+    </w:p>
+    <w:p>
+      <w:pPr>
+        <w:tabs>
+          <w:tab w:val="left" w:pos="2160"/>
+          <w:tab w:val="left" w:pos="3600"/>
         </w:tabs>
         <w:jc w:val="both"/>
         <w:rPr>
           <w:rFonts w:ascii="Times New Roman" w:hAnsi="Times New Roman"/>
         </w:rPr>
       </w:pPr>
-      <w:r>
-        <w:rPr>
-          <w:rFonts w:ascii="Times New Roman" w:hAnsi="Times New Roman"/>
-        </w:rPr>
-      </w:r>
-    </w:p>
-    <w:p>
-      <w:pPr>
-        <w:pStyle w:val="Normal"/>
-        <w:tabs>
-          <w:tab w:val="clear" w:pos="720"/>
-          <w:tab w:val="left" w:pos="2160" w:leader="none"/>
-          <w:tab w:val="left" w:pos="3600" w:leader="none"/>
+    </w:p>
+    <w:p>
+      <w:pPr>
+        <w:tabs>
+          <w:tab w:val="left" w:pos="2160"/>
+          <w:tab w:val="left" w:pos="3600"/>
         </w:tabs>
         <w:jc w:val="both"/>
         <w:rPr>
@@ -456,65 +579,46 @@
     </w:p>
     <w:p>
       <w:pPr>
-        <w:pStyle w:val="Normal"/>
-        <w:tabs>
-          <w:tab w:val="clear" w:pos="720"/>
-          <w:tab w:val="left" w:pos="2160" w:leader="none"/>
-          <w:tab w:val="left" w:pos="3600" w:leader="none"/>
+        <w:tabs>
+          <w:tab w:val="left" w:pos="2160"/>
+          <w:tab w:val="left" w:pos="3600"/>
         </w:tabs>
         <w:jc w:val="both"/>
         <w:rPr>
           <w:rFonts w:ascii="Times New Roman" w:hAnsi="Times New Roman"/>
         </w:rPr>
       </w:pPr>
-      <w:r>
-        <w:rPr>
-          <w:rFonts w:ascii="Times New Roman" w:hAnsi="Times New Roman"/>
-        </w:rPr>
-      </w:r>
     </w:p>
     <w:tbl>
       <w:tblPr>
         <w:tblW w:w="9576" w:type="dxa"/>
-        <w:jc w:val="left"/>
-        <w:tblInd w:w="0" w:type="dxa"/>
-        <w:tblCellMar>
-          <w:top w:w="0" w:type="dxa"/>
-          <w:left w:w="108" w:type="dxa"/>
-          <w:bottom w:w="0" w:type="dxa"/>
-          <w:right w:w="108" w:type="dxa"/>
-        </w:tblCellMar>
-        <w:tblLook w:val="04a0" w:noVBand="1" w:noHBand="0" w:lastColumn="0" w:firstColumn="1" w:lastRow="0" w:firstRow="1"/>
+        <w:tblLook w:val="04A0" w:firstRow="1" w:lastRow="0" w:firstColumn="1" w:lastColumn="0" w:noHBand="0" w:noVBand="1"/>
       </w:tblPr>
       <w:tblGrid>
-        <w:gridCol w:w="2800"/>
-        <w:gridCol w:w="1397"/>
-        <w:gridCol w:w="870"/>
-        <w:gridCol w:w="1559"/>
-        <w:gridCol w:w="2269"/>
-        <w:gridCol w:w="680"/>
+        <w:gridCol w:w="1387"/>
+        <w:gridCol w:w="69"/>
+        <w:gridCol w:w="4872"/>
+        <w:gridCol w:w="3553"/>
+        <w:gridCol w:w="4726"/>
       </w:tblGrid>
       <w:tr>
-        <w:trPr/>
         <w:tc>
           <w:tcPr>
             <w:tcW w:w="9575" w:type="dxa"/>
-            <w:gridSpan w:val="6"/>
+            <w:gridSpan w:val="5"/>
             <w:tcBorders>
               <w:top w:val="single" w:sz="4" w:space="0" w:color="000000"/>
               <w:left w:val="single" w:sz="4" w:space="0" w:color="000000"/>
               <w:bottom w:val="single" w:sz="4" w:space="0" w:color="000000"/>
               <w:right w:val="single" w:sz="4" w:space="0" w:color="000000"/>
             </w:tcBorders>
-            <w:shd w:fill="auto" w:val="clear"/>
+            <w:shd w:val="clear" w:color="auto" w:fill="auto"/>
           </w:tcPr>
           <w:p>
             <w:pPr>
-              <w:pStyle w:val="Normal"/>
-              <w:overflowPunct w:val="true"/>
+              <w:overflowPunct/>
               <w:jc w:val="center"/>
               <w:textAlignment w:val="auto"/>
-              <w:rPr/>
             </w:pPr>
             <w:r>
               <w:rPr>
@@ -535,7 +639,31 @@
                 <w:szCs w:val="24"/>
                 <w:lang w:val="en-CA"/>
               </w:rPr>
-              <w:t>{d.noticeOfWork.nowNumber}</w:t>
+              <w:t>{</w:t>
+            </w:r>
+            <w:proofErr w:type="spellStart"/>
+            <w:r>
+              <w:rPr>
+                <w:rFonts w:ascii="Times New Roman" w:hAnsi="Times New Roman"/>
+                <w:b/>
+                <w:color w:val="FF0000"/>
+                <w:sz w:val="24"/>
+                <w:szCs w:val="24"/>
+                <w:lang w:val="en-CA"/>
+              </w:rPr>
+              <w:t>d.noticeOfWork.nowNumber</w:t>
+            </w:r>
+            <w:proofErr w:type="spellEnd"/>
+            <w:r>
+              <w:rPr>
+                <w:rFonts w:ascii="Times New Roman" w:hAnsi="Times New Roman"/>
+                <w:b/>
+                <w:color w:val="FF0000"/>
+                <w:sz w:val="24"/>
+                <w:szCs w:val="24"/>
+                <w:lang w:val="en-CA"/>
+              </w:rPr>
+              <w:t>}</w:t>
             </w:r>
             <w:r>
               <w:rPr>
@@ -551,7 +679,6 @@
         </w:tc>
       </w:tr>
       <w:tr>
-        <w:trPr/>
         <w:tc>
           <w:tcPr>
             <w:tcW w:w="2800" w:type="dxa"/>
@@ -561,16 +688,14 @@
               <w:bottom w:val="single" w:sz="4" w:space="0" w:color="000000"/>
               <w:right w:val="single" w:sz="4" w:space="0" w:color="000000"/>
             </w:tcBorders>
-            <w:shd w:fill="auto" w:val="clear"/>
+            <w:shd w:val="clear" w:color="auto" w:fill="auto"/>
           </w:tcPr>
           <w:p>
             <w:pPr>
-              <w:pStyle w:val="Normal"/>
-              <w:overflowPunct w:val="true"/>
+              <w:overflowPunct/>
               <w:textAlignment w:val="auto"/>
               <w:rPr>
                 <w:rFonts w:ascii="Times New Roman" w:hAnsi="Times New Roman"/>
-                <w:b/>
                 <w:b/>
                 <w:sz w:val="24"/>
                 <w:szCs w:val="24"/>
@@ -598,14 +723,12 @@
               <w:bottom w:val="single" w:sz="4" w:space="0" w:color="000000"/>
               <w:right w:val="single" w:sz="4" w:space="0" w:color="000000"/>
             </w:tcBorders>
-            <w:shd w:fill="auto" w:val="clear"/>
+            <w:shd w:val="clear" w:color="auto" w:fill="auto"/>
           </w:tcPr>
           <w:p>
             <w:pPr>
-              <w:pStyle w:val="Normal"/>
-              <w:overflowPunct w:val="true"/>
+              <w:overflowPunct/>
               <w:textAlignment w:val="auto"/>
-              <w:rPr/>
             </w:pPr>
             <w:r>
               <w:rPr>
@@ -614,7 +737,27 @@
                 <w:szCs w:val="24"/>
                 <w:lang w:val="en-CA"/>
               </w:rPr>
-              <w:t>{d.noticeOfWork.permitType}</w:t>
+              <w:t>{</w:t>
+            </w:r>
+            <w:proofErr w:type="spellStart"/>
+            <w:r>
+              <w:rPr>
+                <w:rFonts w:ascii="Times New Roman" w:hAnsi="Times New Roman"/>
+                <w:sz w:val="24"/>
+                <w:szCs w:val="24"/>
+                <w:lang w:val="en-CA"/>
+              </w:rPr>
+              <w:t>d.noticeOfWork.permitType</w:t>
+            </w:r>
+            <w:proofErr w:type="spellEnd"/>
+            <w:r>
+              <w:rPr>
+                <w:rFonts w:ascii="Times New Roman" w:hAnsi="Times New Roman"/>
+                <w:sz w:val="24"/>
+                <w:szCs w:val="24"/>
+                <w:lang w:val="en-CA"/>
+              </w:rPr>
+              <w:t>}</w:t>
             </w:r>
           </w:p>
         </w:tc>
@@ -627,14 +770,12 @@
               <w:bottom w:val="single" w:sz="4" w:space="0" w:color="000000"/>
               <w:right w:val="single" w:sz="4" w:space="0" w:color="000000"/>
             </w:tcBorders>
-            <w:shd w:fill="auto" w:val="clear"/>
+            <w:shd w:val="clear" w:color="auto" w:fill="auto"/>
           </w:tcPr>
           <w:p>
             <w:pPr>
-              <w:pStyle w:val="Normal"/>
-              <w:overflowPunct w:val="true"/>
+              <w:overflowPunct/>
               <w:textAlignment w:val="auto"/>
-              <w:rPr/>
             </w:pPr>
             <w:r>
               <w:rPr>
@@ -643,28 +784,45 @@
                 <w:szCs w:val="24"/>
                 <w:lang w:val="en-CA"/>
               </w:rPr>
-              <w:t>{d.noticeOfWork.permitDuration}</w:t>
+              <w:t>{</w:t>
+            </w:r>
+            <w:proofErr w:type="spellStart"/>
+            <w:r>
+              <w:rPr>
+                <w:rFonts w:ascii="Times New Roman" w:hAnsi="Times New Roman"/>
+                <w:sz w:val="24"/>
+                <w:szCs w:val="24"/>
+                <w:lang w:val="en-CA"/>
+              </w:rPr>
+              <w:t>d.noticeOfWork.permitDuration</w:t>
+            </w:r>
+            <w:proofErr w:type="spellEnd"/>
+            <w:r>
+              <w:rPr>
+                <w:rFonts w:ascii="Times New Roman" w:hAnsi="Times New Roman"/>
+                <w:sz w:val="24"/>
+                <w:szCs w:val="24"/>
+                <w:lang w:val="en-CA"/>
+              </w:rPr>
+              <w:t>}</w:t>
             </w:r>
           </w:p>
         </w:tc>
         <w:tc>
           <w:tcPr>
             <w:tcW w:w="2949" w:type="dxa"/>
-            <w:gridSpan w:val="2"/>
             <w:tcBorders>
               <w:top w:val="single" w:sz="4" w:space="0" w:color="000000"/>
               <w:left w:val="single" w:sz="4" w:space="0" w:color="000000"/>
               <w:bottom w:val="single" w:sz="4" w:space="0" w:color="000000"/>
               <w:right w:val="single" w:sz="4" w:space="0" w:color="000000"/>
             </w:tcBorders>
-            <w:shd w:fill="auto" w:val="clear"/>
+            <w:shd w:val="clear" w:color="auto" w:fill="auto"/>
           </w:tcPr>
           <w:p>
             <w:pPr>
-              <w:pStyle w:val="Normal"/>
-              <w:overflowPunct w:val="true"/>
+              <w:overflowPunct/>
               <w:textAlignment w:val="auto"/>
-              <w:rPr/>
             </w:pPr>
             <w:r>
               <w:rPr>
@@ -673,13 +831,32 @@
                 <w:szCs w:val="24"/>
                 <w:lang w:val="en-CA"/>
               </w:rPr>
-              <w:t>{d.noticeOfWork.permitRange}</w:t>
+              <w:t>{</w:t>
+            </w:r>
+            <w:proofErr w:type="spellStart"/>
+            <w:r>
+              <w:rPr>
+                <w:rFonts w:ascii="Times New Roman" w:hAnsi="Times New Roman"/>
+                <w:sz w:val="24"/>
+                <w:szCs w:val="24"/>
+                <w:lang w:val="en-CA"/>
+              </w:rPr>
+              <w:t>d.noticeOfWork.permitRange</w:t>
+            </w:r>
+            <w:proofErr w:type="spellEnd"/>
+            <w:r>
+              <w:rPr>
+                <w:rFonts w:ascii="Times New Roman" w:hAnsi="Times New Roman"/>
+                <w:sz w:val="24"/>
+                <w:szCs w:val="24"/>
+                <w:lang w:val="en-CA"/>
+              </w:rPr>
+              <w:t>}</w:t>
             </w:r>
           </w:p>
         </w:tc>
       </w:tr>
       <w:tr>
-        <w:trPr/>
         <w:tc>
           <w:tcPr>
             <w:tcW w:w="4197" w:type="dxa"/>
@@ -690,12 +867,11 @@
               <w:bottom w:val="single" w:sz="4" w:space="0" w:color="000000"/>
               <w:right w:val="single" w:sz="4" w:space="0" w:color="000000"/>
             </w:tcBorders>
-            <w:shd w:fill="auto" w:val="clear"/>
+            <w:shd w:val="clear" w:color="auto" w:fill="auto"/>
           </w:tcPr>
           <w:p>
             <w:pPr>
-              <w:pStyle w:val="Normal"/>
-              <w:overflowPunct w:val="true"/>
+              <w:overflowPunct/>
               <w:textAlignment w:val="auto"/>
               <w:rPr>
                 <w:rFonts w:ascii="Times New Roman" w:hAnsi="Times New Roman"/>
@@ -724,14 +900,12 @@
               <w:bottom w:val="single" w:sz="4" w:space="0" w:color="000000"/>
               <w:right w:val="single" w:sz="4" w:space="0" w:color="000000"/>
             </w:tcBorders>
-            <w:shd w:fill="auto" w:val="clear"/>
+            <w:shd w:val="clear" w:color="auto" w:fill="auto"/>
           </w:tcPr>
           <w:p>
             <w:pPr>
-              <w:pStyle w:val="Normal"/>
-              <w:overflowPunct w:val="true"/>
+              <w:overflowPunct/>
               <w:textAlignment w:val="auto"/>
-              <w:rPr/>
             </w:pPr>
             <w:r>
               <w:rPr>
@@ -742,26 +916,48 @@
                 <w:szCs w:val="24"/>
                 <w:lang w:val="en-CA"/>
               </w:rPr>
-              <w:t>{d.noticeOfWork.approvedDisturbanceArea}</w:t>
+              <w:t>{</w:t>
+            </w:r>
+            <w:proofErr w:type="spellStart"/>
+            <w:r>
+              <w:rPr>
+                <w:rFonts w:ascii="Times New Roman" w:hAnsi="Times New Roman"/>
+                <w:b/>
+                <w:color w:val="FF0000"/>
+                <w:sz w:val="24"/>
+                <w:szCs w:val="24"/>
+                <w:lang w:val="en-CA"/>
+              </w:rPr>
+              <w:t>d.noticeOfWork.approvedDisturbanceArea</w:t>
+            </w:r>
+            <w:proofErr w:type="spellEnd"/>
+            <w:r>
+              <w:rPr>
+                <w:rFonts w:ascii="Times New Roman" w:hAnsi="Times New Roman"/>
+                <w:b/>
+                <w:color w:val="FF0000"/>
+                <w:sz w:val="24"/>
+                <w:szCs w:val="24"/>
+                <w:lang w:val="en-CA"/>
+              </w:rPr>
+              <w:t>}</w:t>
             </w:r>
           </w:p>
         </w:tc>
         <w:tc>
           <w:tcPr>
             <w:tcW w:w="3828" w:type="dxa"/>
-            <w:gridSpan w:val="2"/>
             <w:tcBorders>
               <w:top w:val="single" w:sz="4" w:space="0" w:color="000000"/>
               <w:left w:val="single" w:sz="4" w:space="0" w:color="000000"/>
               <w:bottom w:val="single" w:sz="4" w:space="0" w:color="000000"/>
               <w:right w:val="single" w:sz="4" w:space="0" w:color="000000"/>
             </w:tcBorders>
-            <w:shd w:fill="auto" w:val="clear"/>
+            <w:shd w:val="clear" w:color="auto" w:fill="auto"/>
           </w:tcPr>
           <w:p>
             <w:pPr>
-              <w:pStyle w:val="Normal"/>
-              <w:overflowPunct w:val="true"/>
+              <w:overflowPunct/>
               <w:textAlignment w:val="auto"/>
               <w:rPr>
                 <w:rFonts w:ascii="Times New Roman" w:hAnsi="Times New Roman"/>
@@ -790,14 +986,12 @@
               <w:bottom w:val="single" w:sz="4" w:space="0" w:color="000000"/>
               <w:right w:val="single" w:sz="4" w:space="0" w:color="000000"/>
             </w:tcBorders>
-            <w:shd w:fill="auto" w:val="clear"/>
+            <w:shd w:val="clear" w:color="auto" w:fill="auto"/>
           </w:tcPr>
           <w:p>
             <w:pPr>
-              <w:pStyle w:val="Normal"/>
-              <w:overflowPunct w:val="true"/>
+              <w:overflowPunct/>
               <w:textAlignment w:val="auto"/>
-              <w:rPr/>
             </w:pPr>
             <w:r>
               <w:rPr>
@@ -807,13 +1001,34 @@
                 <w:szCs w:val="24"/>
                 <w:lang w:val="en-CA"/>
               </w:rPr>
-              <w:t>{d.noticeOfWork.surfaceDrilling}</w:t>
+              <w:t>{</w:t>
+            </w:r>
+            <w:proofErr w:type="spellStart"/>
+            <w:r>
+              <w:rPr>
+                <w:rFonts w:ascii="Times New Roman" w:hAnsi="Times New Roman"/>
+                <w:b/>
+                <w:sz w:val="24"/>
+                <w:szCs w:val="24"/>
+                <w:lang w:val="en-CA"/>
+              </w:rPr>
+              <w:t>d.noticeOfWork.surfaceDrilling</w:t>
+            </w:r>
+            <w:proofErr w:type="spellEnd"/>
+            <w:r>
+              <w:rPr>
+                <w:rFonts w:ascii="Times New Roman" w:hAnsi="Times New Roman"/>
+                <w:b/>
+                <w:sz w:val="24"/>
+                <w:szCs w:val="24"/>
+                <w:lang w:val="en-CA"/>
+              </w:rPr>
+              <w:t>}</w:t>
             </w:r>
           </w:p>
         </w:tc>
       </w:tr>
       <w:tr>
-        <w:trPr/>
         <w:tc>
           <w:tcPr>
             <w:tcW w:w="4197" w:type="dxa"/>
@@ -824,12 +1039,11 @@
               <w:bottom w:val="single" w:sz="4" w:space="0" w:color="000000"/>
               <w:right w:val="single" w:sz="4" w:space="0" w:color="000000"/>
             </w:tcBorders>
-            <w:shd w:fill="auto" w:val="clear"/>
+            <w:shd w:val="clear" w:color="auto" w:fill="auto"/>
           </w:tcPr>
           <w:p>
             <w:pPr>
-              <w:pStyle w:val="Normal"/>
-              <w:overflowPunct w:val="true"/>
+              <w:overflowPunct/>
               <w:textAlignment w:val="auto"/>
               <w:rPr>
                 <w:rFonts w:ascii="Times New Roman" w:hAnsi="Times New Roman"/>
@@ -858,14 +1072,12 @@
               <w:bottom w:val="single" w:sz="4" w:space="0" w:color="000000"/>
               <w:right w:val="single" w:sz="4" w:space="0" w:color="000000"/>
             </w:tcBorders>
-            <w:shd w:fill="auto" w:val="clear"/>
+            <w:shd w:val="clear" w:color="auto" w:fill="auto"/>
           </w:tcPr>
           <w:p>
             <w:pPr>
-              <w:pStyle w:val="Normal"/>
-              <w:overflowPunct w:val="true"/>
+              <w:overflowPunct/>
               <w:textAlignment w:val="auto"/>
-              <w:rPr/>
             </w:pPr>
             <w:r>
               <w:rPr>
@@ -875,26 +1087,46 @@
                 <w:szCs w:val="24"/>
                 <w:lang w:val="en-CA"/>
               </w:rPr>
-              <w:t>{d.noticeOfWork.reclamationAndSecurity}</w:t>
+              <w:t>{</w:t>
+            </w:r>
+            <w:proofErr w:type="spellStart"/>
+            <w:r>
+              <w:rPr>
+                <w:rFonts w:ascii="Times New Roman" w:hAnsi="Times New Roman"/>
+                <w:b/>
+                <w:sz w:val="24"/>
+                <w:szCs w:val="24"/>
+                <w:lang w:val="en-CA"/>
+              </w:rPr>
+              <w:t>d.noticeOfWork.reclamationAndSecurity</w:t>
+            </w:r>
+            <w:proofErr w:type="spellEnd"/>
+            <w:r>
+              <w:rPr>
+                <w:rFonts w:ascii="Times New Roman" w:hAnsi="Times New Roman"/>
+                <w:b/>
+                <w:sz w:val="24"/>
+                <w:szCs w:val="24"/>
+                <w:lang w:val="en-CA"/>
+              </w:rPr>
+              <w:t>}</w:t>
             </w:r>
           </w:p>
         </w:tc>
         <w:tc>
           <w:tcPr>
             <w:tcW w:w="3828" w:type="dxa"/>
-            <w:gridSpan w:val="2"/>
             <w:tcBorders>
               <w:top w:val="single" w:sz="4" w:space="0" w:color="000000"/>
               <w:left w:val="single" w:sz="4" w:space="0" w:color="000000"/>
               <w:bottom w:val="single" w:sz="4" w:space="0" w:color="000000"/>
               <w:right w:val="single" w:sz="4" w:space="0" w:color="000000"/>
             </w:tcBorders>
-            <w:shd w:fill="auto" w:val="clear"/>
+            <w:shd w:val="clear" w:color="auto" w:fill="auto"/>
           </w:tcPr>
           <w:p>
             <w:pPr>
-              <w:pStyle w:val="Normal"/>
-              <w:overflowPunct w:val="true"/>
+              <w:overflowPunct/>
               <w:textAlignment w:val="auto"/>
               <w:rPr>
                 <w:rFonts w:ascii="Times New Roman" w:hAnsi="Times New Roman"/>
@@ -923,14 +1155,12 @@
               <w:bottom w:val="single" w:sz="4" w:space="0" w:color="000000"/>
               <w:right w:val="single" w:sz="4" w:space="0" w:color="000000"/>
             </w:tcBorders>
-            <w:shd w:fill="auto" w:val="clear"/>
+            <w:shd w:val="clear" w:color="auto" w:fill="auto"/>
           </w:tcPr>
           <w:p>
             <w:pPr>
-              <w:pStyle w:val="Normal"/>
-              <w:overflowPunct w:val="true"/>
+              <w:overflowPunct/>
               <w:textAlignment w:val="auto"/>
-              <w:rPr/>
             </w:pPr>
             <w:r>
               <w:rPr>
@@ -940,13 +1170,34 @@
                 <w:szCs w:val="24"/>
                 <w:lang w:val="en-CA"/>
               </w:rPr>
-              <w:t>{d.noticeOfWork.explorationAccess}</w:t>
+              <w:t>{</w:t>
+            </w:r>
+            <w:proofErr w:type="spellStart"/>
+            <w:r>
+              <w:rPr>
+                <w:rFonts w:ascii="Times New Roman" w:hAnsi="Times New Roman"/>
+                <w:b/>
+                <w:sz w:val="24"/>
+                <w:szCs w:val="24"/>
+                <w:lang w:val="en-CA"/>
+              </w:rPr>
+              <w:t>d.noticeOfWork.explorationAccess</w:t>
+            </w:r>
+            <w:proofErr w:type="spellEnd"/>
+            <w:r>
+              <w:rPr>
+                <w:rFonts w:ascii="Times New Roman" w:hAnsi="Times New Roman"/>
+                <w:b/>
+                <w:sz w:val="24"/>
+                <w:szCs w:val="24"/>
+                <w:lang w:val="en-CA"/>
+              </w:rPr>
+              <w:t>}</w:t>
             </w:r>
           </w:p>
         </w:tc>
       </w:tr>
       <w:tr>
-        <w:trPr/>
         <w:tc>
           <w:tcPr>
             <w:tcW w:w="4197" w:type="dxa"/>
@@ -957,12 +1208,11 @@
               <w:bottom w:val="single" w:sz="4" w:space="0" w:color="000000"/>
               <w:right w:val="single" w:sz="4" w:space="0" w:color="000000"/>
             </w:tcBorders>
-            <w:shd w:fill="auto" w:val="clear"/>
+            <w:shd w:val="clear" w:color="auto" w:fill="auto"/>
           </w:tcPr>
           <w:p>
             <w:pPr>
-              <w:pStyle w:val="Normal"/>
-              <w:overflowPunct w:val="true"/>
+              <w:overflowPunct/>
               <w:textAlignment w:val="auto"/>
               <w:rPr>
                 <w:rFonts w:ascii="Times New Roman" w:hAnsi="Times New Roman"/>
@@ -991,14 +1241,12 @@
               <w:bottom w:val="single" w:sz="4" w:space="0" w:color="000000"/>
               <w:right w:val="single" w:sz="4" w:space="0" w:color="000000"/>
             </w:tcBorders>
-            <w:shd w:fill="auto" w:val="clear"/>
+            <w:shd w:val="clear" w:color="auto" w:fill="auto"/>
           </w:tcPr>
           <w:p>
             <w:pPr>
-              <w:pStyle w:val="Normal"/>
-              <w:overflowPunct w:val="true"/>
+              <w:overflowPunct/>
               <w:textAlignment w:val="auto"/>
-              <w:rPr/>
             </w:pPr>
             <w:r>
               <w:rPr>
@@ -1008,26 +1256,46 @@
                 <w:szCs w:val="24"/>
                 <w:lang w:val="en-CA"/>
               </w:rPr>
-              <w:t>{d.noticeOfWork.exploration}</w:t>
+              <w:t>{</w:t>
+            </w:r>
+            <w:proofErr w:type="spellStart"/>
+            <w:r>
+              <w:rPr>
+                <w:rFonts w:ascii="Times New Roman" w:hAnsi="Times New Roman"/>
+                <w:b/>
+                <w:sz w:val="24"/>
+                <w:szCs w:val="24"/>
+                <w:lang w:val="en-CA"/>
+              </w:rPr>
+              <w:t>d.noticeOfWork.exploration</w:t>
+            </w:r>
+            <w:proofErr w:type="spellEnd"/>
+            <w:r>
+              <w:rPr>
+                <w:rFonts w:ascii="Times New Roman" w:hAnsi="Times New Roman"/>
+                <w:b/>
+                <w:sz w:val="24"/>
+                <w:szCs w:val="24"/>
+                <w:lang w:val="en-CA"/>
+              </w:rPr>
+              <w:t>}</w:t>
             </w:r>
           </w:p>
         </w:tc>
         <w:tc>
           <w:tcPr>
             <w:tcW w:w="3828" w:type="dxa"/>
-            <w:gridSpan w:val="2"/>
             <w:tcBorders>
               <w:top w:val="single" w:sz="4" w:space="0" w:color="000000"/>
               <w:left w:val="single" w:sz="4" w:space="0" w:color="000000"/>
               <w:bottom w:val="single" w:sz="4" w:space="0" w:color="000000"/>
               <w:right w:val="single" w:sz="4" w:space="0" w:color="000000"/>
             </w:tcBorders>
-            <w:shd w:fill="auto" w:val="clear"/>
+            <w:shd w:val="clear" w:color="auto" w:fill="auto"/>
           </w:tcPr>
           <w:p>
             <w:pPr>
-              <w:pStyle w:val="Normal"/>
-              <w:overflowPunct w:val="true"/>
+              <w:overflowPunct/>
               <w:textAlignment w:val="auto"/>
               <w:rPr>
                 <w:rFonts w:ascii="Times New Roman" w:hAnsi="Times New Roman"/>
@@ -1056,14 +1324,12 @@
               <w:bottom w:val="single" w:sz="4" w:space="0" w:color="000000"/>
               <w:right w:val="single" w:sz="4" w:space="0" w:color="000000"/>
             </w:tcBorders>
-            <w:shd w:fill="auto" w:val="clear"/>
+            <w:shd w:val="clear" w:color="auto" w:fill="auto"/>
           </w:tcPr>
           <w:p>
             <w:pPr>
-              <w:pStyle w:val="Normal"/>
-              <w:overflowPunct w:val="true"/>
+              <w:overflowPunct/>
               <w:textAlignment w:val="auto"/>
-              <w:rPr/>
             </w:pPr>
             <w:r>
               <w:rPr>
@@ -1073,13 +1339,34 @@
                 <w:szCs w:val="24"/>
                 <w:lang w:val="en-CA"/>
               </w:rPr>
-              <w:t>{d.noticeOfWork.timberCutting}</w:t>
+              <w:t>{</w:t>
+            </w:r>
+            <w:proofErr w:type="spellStart"/>
+            <w:r>
+              <w:rPr>
+                <w:rFonts w:ascii="Times New Roman" w:hAnsi="Times New Roman"/>
+                <w:b/>
+                <w:sz w:val="24"/>
+                <w:szCs w:val="24"/>
+                <w:lang w:val="en-CA"/>
+              </w:rPr>
+              <w:t>d.noticeOfWork.timberCutting</w:t>
+            </w:r>
+            <w:proofErr w:type="spellEnd"/>
+            <w:r>
+              <w:rPr>
+                <w:rFonts w:ascii="Times New Roman" w:hAnsi="Times New Roman"/>
+                <w:b/>
+                <w:sz w:val="24"/>
+                <w:szCs w:val="24"/>
+                <w:lang w:val="en-CA"/>
+              </w:rPr>
+              <w:t>}</w:t>
             </w:r>
           </w:p>
         </w:tc>
       </w:tr>
       <w:tr>
-        <w:trPr/>
         <w:tc>
           <w:tcPr>
             <w:tcW w:w="4197" w:type="dxa"/>
@@ -1090,12 +1377,11 @@
               <w:bottom w:val="single" w:sz="4" w:space="0" w:color="000000"/>
               <w:right w:val="single" w:sz="4" w:space="0" w:color="000000"/>
             </w:tcBorders>
-            <w:shd w:fill="auto" w:val="clear"/>
+            <w:shd w:val="clear" w:color="auto" w:fill="auto"/>
           </w:tcPr>
           <w:p>
             <w:pPr>
-              <w:pStyle w:val="Normal"/>
-              <w:overflowPunct w:val="true"/>
+              <w:overflowPunct/>
               <w:textAlignment w:val="auto"/>
               <w:rPr>
                 <w:rFonts w:ascii="Times New Roman" w:hAnsi="Times New Roman"/>
@@ -1124,14 +1410,12 @@
               <w:bottom w:val="single" w:sz="4" w:space="0" w:color="000000"/>
               <w:right w:val="single" w:sz="4" w:space="0" w:color="000000"/>
             </w:tcBorders>
-            <w:shd w:fill="auto" w:val="clear"/>
+            <w:shd w:val="clear" w:color="auto" w:fill="auto"/>
           </w:tcPr>
           <w:p>
             <w:pPr>
-              <w:pStyle w:val="Normal"/>
-              <w:overflowPunct w:val="true"/>
+              <w:overflowPunct/>
               <w:textAlignment w:val="auto"/>
-              <w:rPr/>
             </w:pPr>
             <w:r>
               <w:rPr>
@@ -1141,26 +1425,46 @@
                 <w:szCs w:val="24"/>
                 <w:lang w:val="en-CA"/>
               </w:rPr>
-              <w:t>{d.noticeOfWork.mechanicalTrenching}</w:t>
+              <w:t>{</w:t>
+            </w:r>
+            <w:proofErr w:type="spellStart"/>
+            <w:r>
+              <w:rPr>
+                <w:rFonts w:ascii="Times New Roman" w:hAnsi="Times New Roman"/>
+                <w:b/>
+                <w:sz w:val="24"/>
+                <w:szCs w:val="24"/>
+                <w:lang w:val="en-CA"/>
+              </w:rPr>
+              <w:t>d.noticeOfWork.mechanicalTrenching</w:t>
+            </w:r>
+            <w:proofErr w:type="spellEnd"/>
+            <w:r>
+              <w:rPr>
+                <w:rFonts w:ascii="Times New Roman" w:hAnsi="Times New Roman"/>
+                <w:b/>
+                <w:sz w:val="24"/>
+                <w:szCs w:val="24"/>
+                <w:lang w:val="en-CA"/>
+              </w:rPr>
+              <w:t>}</w:t>
             </w:r>
           </w:p>
         </w:tc>
         <w:tc>
           <w:tcPr>
             <w:tcW w:w="3828" w:type="dxa"/>
-            <w:gridSpan w:val="2"/>
             <w:tcBorders>
               <w:top w:val="single" w:sz="4" w:space="0" w:color="000000"/>
               <w:left w:val="single" w:sz="4" w:space="0" w:color="000000"/>
               <w:bottom w:val="single" w:sz="4" w:space="0" w:color="000000"/>
               <w:right w:val="single" w:sz="4" w:space="0" w:color="000000"/>
             </w:tcBorders>
-            <w:shd w:fill="auto" w:val="clear"/>
+            <w:shd w:val="clear" w:color="auto" w:fill="auto"/>
           </w:tcPr>
           <w:p>
             <w:pPr>
-              <w:pStyle w:val="Normal"/>
-              <w:overflowPunct w:val="true"/>
+              <w:overflowPunct/>
               <w:textAlignment w:val="auto"/>
               <w:rPr>
                 <w:rFonts w:ascii="Times New Roman" w:hAnsi="Times New Roman"/>
@@ -1189,14 +1493,12 @@
               <w:bottom w:val="single" w:sz="4" w:space="0" w:color="000000"/>
               <w:right w:val="single" w:sz="4" w:space="0" w:color="000000"/>
             </w:tcBorders>
-            <w:shd w:fill="auto" w:val="clear"/>
+            <w:shd w:val="clear" w:color="auto" w:fill="auto"/>
           </w:tcPr>
           <w:p>
             <w:pPr>
-              <w:pStyle w:val="Normal"/>
-              <w:overflowPunct w:val="true"/>
+              <w:overflowPunct/>
               <w:textAlignment w:val="auto"/>
-              <w:rPr/>
             </w:pPr>
             <w:r>
               <w:rPr>
@@ -1206,13 +1508,44 @@
                 <w:szCs w:val="24"/>
                 <w:lang w:val="en-CA"/>
               </w:rPr>
-              <w:t>{d.noticeOfWork.bulkSample}</w:t>
+              <w:t>{</w:t>
+            </w:r>
+            <w:proofErr w:type="spellStart"/>
+            <w:r>
+              <w:rPr>
+                <w:rFonts w:ascii="Times New Roman" w:hAnsi="Times New Roman"/>
+                <w:b/>
+                <w:sz w:val="24"/>
+                <w:szCs w:val="24"/>
+                <w:lang w:val="en-CA"/>
+              </w:rPr>
+              <w:t>d.noticeOfWo</w:t>
+            </w:r>
+            <w:r>
+              <w:rPr>
+                <w:rFonts w:ascii="Times New Roman" w:hAnsi="Times New Roman"/>
+                <w:b/>
+                <w:sz w:val="24"/>
+                <w:szCs w:val="24"/>
+                <w:lang w:val="en-CA"/>
+              </w:rPr>
+              <w:t>rk.bulkSample</w:t>
+            </w:r>
+            <w:proofErr w:type="spellEnd"/>
+            <w:r>
+              <w:rPr>
+                <w:rFonts w:ascii="Times New Roman" w:hAnsi="Times New Roman"/>
+                <w:b/>
+                <w:sz w:val="24"/>
+                <w:szCs w:val="24"/>
+                <w:lang w:val="en-CA"/>
+              </w:rPr>
+              <w:t>}</w:t>
             </w:r>
           </w:p>
         </w:tc>
       </w:tr>
       <w:tr>
-        <w:trPr/>
         <w:tc>
           <w:tcPr>
             <w:tcW w:w="4197" w:type="dxa"/>
@@ -1223,12 +1556,11 @@
               <w:bottom w:val="single" w:sz="4" w:space="0" w:color="000000"/>
               <w:right w:val="single" w:sz="4" w:space="0" w:color="000000"/>
             </w:tcBorders>
-            <w:shd w:fill="auto" w:val="clear"/>
+            <w:shd w:val="clear" w:color="auto" w:fill="auto"/>
           </w:tcPr>
           <w:p>
             <w:pPr>
-              <w:pStyle w:val="Normal"/>
-              <w:overflowPunct w:val="true"/>
+              <w:overflowPunct/>
               <w:textAlignment w:val="auto"/>
               <w:rPr>
                 <w:rFonts w:ascii="Times New Roman" w:hAnsi="Times New Roman"/>
@@ -1257,14 +1589,12 @@
               <w:bottom w:val="single" w:sz="4" w:space="0" w:color="000000"/>
               <w:right w:val="single" w:sz="4" w:space="0" w:color="000000"/>
             </w:tcBorders>
-            <w:shd w:fill="auto" w:val="clear"/>
+            <w:shd w:val="clear" w:color="auto" w:fill="auto"/>
           </w:tcPr>
           <w:p>
             <w:pPr>
-              <w:pStyle w:val="Normal"/>
-              <w:overflowPunct w:val="true"/>
+              <w:overflowPunct/>
               <w:textAlignment w:val="auto"/>
-              <w:rPr/>
             </w:pPr>
             <w:r>
               <w:rPr>
@@ -1274,26 +1604,46 @@
                 <w:szCs w:val="24"/>
                 <w:lang w:val="en-CA"/>
               </w:rPr>
-              <w:t>{d.noticeOfWork.blasting}</w:t>
+              <w:t>{</w:t>
+            </w:r>
+            <w:proofErr w:type="spellStart"/>
+            <w:r>
+              <w:rPr>
+                <w:rFonts w:ascii="Times New Roman" w:hAnsi="Times New Roman"/>
+                <w:b/>
+                <w:sz w:val="24"/>
+                <w:szCs w:val="24"/>
+                <w:lang w:val="en-CA"/>
+              </w:rPr>
+              <w:t>d.noticeOfWork.blasting</w:t>
+            </w:r>
+            <w:proofErr w:type="spellEnd"/>
+            <w:r>
+              <w:rPr>
+                <w:rFonts w:ascii="Times New Roman" w:hAnsi="Times New Roman"/>
+                <w:b/>
+                <w:sz w:val="24"/>
+                <w:szCs w:val="24"/>
+                <w:lang w:val="en-CA"/>
+              </w:rPr>
+              <w:t>}</w:t>
             </w:r>
           </w:p>
         </w:tc>
         <w:tc>
           <w:tcPr>
             <w:tcW w:w="3828" w:type="dxa"/>
-            <w:gridSpan w:val="2"/>
             <w:tcBorders>
               <w:top w:val="single" w:sz="4" w:space="0" w:color="000000"/>
               <w:left w:val="single" w:sz="4" w:space="0" w:color="000000"/>
               <w:bottom w:val="single" w:sz="4" w:space="0" w:color="000000"/>
               <w:right w:val="single" w:sz="4" w:space="0" w:color="000000"/>
             </w:tcBorders>
-            <w:shd w:fill="auto" w:val="clear"/>
+            <w:shd w:val="clear" w:color="auto" w:fill="auto"/>
           </w:tcPr>
           <w:p>
             <w:pPr>
-              <w:pStyle w:val="Normal"/>
-              <w:overflowPunct w:val="true"/>
+              <w:overflowPunct/>
               <w:textAlignment w:val="auto"/>
               <w:rPr>
                 <w:rFonts w:ascii="Times New Roman" w:hAnsi="Times New Roman"/>
@@ -1322,14 +1672,12 @@
               <w:bottom w:val="single" w:sz="4" w:space="0" w:color="000000"/>
               <w:right w:val="single" w:sz="4" w:space="0" w:color="000000"/>
             </w:tcBorders>
-            <w:shd w:fill="auto" w:val="clear"/>
+            <w:shd w:val="clear" w:color="auto" w:fill="auto"/>
           </w:tcPr>
           <w:p>
             <w:pPr>
-              <w:pStyle w:val="Normal"/>
-              <w:overflowPunct w:val="true"/>
+              <w:overflowPunct/>
               <w:textAlignment w:val="auto"/>
-              <w:rPr/>
             </w:pPr>
             <w:r>
               <w:rPr>
@@ -1339,13 +1687,34 @@
                 <w:szCs w:val="24"/>
                 <w:lang w:val="en-CA"/>
               </w:rPr>
-              <w:t>{d.noticeOfWork.undergroundExploration}</w:t>
+              <w:t>{</w:t>
+            </w:r>
+            <w:proofErr w:type="spellStart"/>
+            <w:r>
+              <w:rPr>
+                <w:rFonts w:ascii="Times New Roman" w:hAnsi="Times New Roman"/>
+                <w:b/>
+                <w:sz w:val="24"/>
+                <w:szCs w:val="24"/>
+                <w:lang w:val="en-CA"/>
+              </w:rPr>
+              <w:t>d.noticeOfWork.undergroundExploration</w:t>
+            </w:r>
+            <w:proofErr w:type="spellEnd"/>
+            <w:r>
+              <w:rPr>
+                <w:rFonts w:ascii="Times New Roman" w:hAnsi="Times New Roman"/>
+                <w:b/>
+                <w:sz w:val="24"/>
+                <w:szCs w:val="24"/>
+                <w:lang w:val="en-CA"/>
+              </w:rPr>
+              <w:t>}</w:t>
             </w:r>
           </w:p>
         </w:tc>
       </w:tr>
       <w:tr>
-        <w:trPr/>
         <w:tc>
           <w:tcPr>
             <w:tcW w:w="4197" w:type="dxa"/>
@@ -1356,12 +1725,11 @@
               <w:bottom w:val="single" w:sz="4" w:space="0" w:color="000000"/>
               <w:right w:val="single" w:sz="4" w:space="0" w:color="000000"/>
             </w:tcBorders>
-            <w:shd w:fill="auto" w:val="clear"/>
+            <w:shd w:val="clear" w:color="auto" w:fill="auto"/>
           </w:tcPr>
           <w:p>
             <w:pPr>
-              <w:pStyle w:val="Normal"/>
-              <w:overflowPunct w:val="true"/>
+              <w:overflowPunct/>
               <w:textAlignment w:val="auto"/>
               <w:rPr>
                 <w:rFonts w:ascii="Times New Roman" w:hAnsi="Times New Roman"/>
@@ -1390,14 +1758,12 @@
               <w:bottom w:val="single" w:sz="4" w:space="0" w:color="000000"/>
               <w:right w:val="single" w:sz="4" w:space="0" w:color="000000"/>
             </w:tcBorders>
-            <w:shd w:fill="auto" w:val="clear"/>
+            <w:shd w:val="clear" w:color="auto" w:fill="auto"/>
           </w:tcPr>
           <w:p>
             <w:pPr>
-              <w:pStyle w:val="Normal"/>
-              <w:overflowPunct w:val="true"/>
+              <w:overflowPunct/>
               <w:textAlignment w:val="auto"/>
-              <w:rPr/>
             </w:pPr>
             <w:r>
               <w:rPr>
@@ -1407,26 +1773,46 @@
                 <w:szCs w:val="24"/>
                 <w:lang w:val="en-CA"/>
               </w:rPr>
-              <w:t>{d.noticeOfWork.merp}</w:t>
+              <w:t>{</w:t>
+            </w:r>
+            <w:proofErr w:type="spellStart"/>
+            <w:r>
+              <w:rPr>
+                <w:rFonts w:ascii="Times New Roman" w:hAnsi="Times New Roman"/>
+                <w:b/>
+                <w:sz w:val="24"/>
+                <w:szCs w:val="24"/>
+                <w:lang w:val="en-CA"/>
+              </w:rPr>
+              <w:t>d.noticeOfWork.merp</w:t>
+            </w:r>
+            <w:proofErr w:type="spellEnd"/>
+            <w:r>
+              <w:rPr>
+                <w:rFonts w:ascii="Times New Roman" w:hAnsi="Times New Roman"/>
+                <w:b/>
+                <w:sz w:val="24"/>
+                <w:szCs w:val="24"/>
+                <w:lang w:val="en-CA"/>
+              </w:rPr>
+              <w:t>}</w:t>
             </w:r>
           </w:p>
         </w:tc>
         <w:tc>
           <w:tcPr>
             <w:tcW w:w="3828" w:type="dxa"/>
-            <w:gridSpan w:val="2"/>
             <w:tcBorders>
               <w:top w:val="single" w:sz="4" w:space="0" w:color="000000"/>
               <w:left w:val="single" w:sz="4" w:space="0" w:color="000000"/>
               <w:bottom w:val="single" w:sz="4" w:space="0" w:color="000000"/>
               <w:right w:val="single" w:sz="4" w:space="0" w:color="000000"/>
             </w:tcBorders>
-            <w:shd w:fill="auto" w:val="clear"/>
+            <w:shd w:val="clear" w:color="auto" w:fill="auto"/>
           </w:tcPr>
           <w:p>
             <w:pPr>
-              <w:pStyle w:val="Normal"/>
-              <w:overflowPunct w:val="true"/>
+              <w:overflowPunct/>
               <w:textAlignment w:val="auto"/>
               <w:rPr>
                 <w:rFonts w:ascii="Times New Roman" w:hAnsi="Times New Roman"/>
@@ -1455,14 +1841,12 @@
               <w:bottom w:val="single" w:sz="4" w:space="0" w:color="000000"/>
               <w:right w:val="single" w:sz="4" w:space="0" w:color="000000"/>
             </w:tcBorders>
-            <w:shd w:fill="auto" w:val="clear"/>
+            <w:shd w:val="clear" w:color="auto" w:fill="auto"/>
           </w:tcPr>
           <w:p>
             <w:pPr>
-              <w:pStyle w:val="Normal"/>
-              <w:overflowPunct w:val="true"/>
+              <w:overflowPunct/>
               <w:textAlignment w:val="auto"/>
-              <w:rPr/>
             </w:pPr>
             <w:r>
               <w:rPr>
@@ -1472,13 +1856,34 @@
                 <w:szCs w:val="24"/>
                 <w:lang w:val="en-CA"/>
               </w:rPr>
-              <w:t>{d.noticeOfWork.offTenureAccess}</w:t>
+              <w:t>{</w:t>
+            </w:r>
+            <w:proofErr w:type="spellStart"/>
+            <w:r>
+              <w:rPr>
+                <w:rFonts w:ascii="Times New Roman" w:hAnsi="Times New Roman"/>
+                <w:b/>
+                <w:sz w:val="24"/>
+                <w:szCs w:val="24"/>
+                <w:lang w:val="en-CA"/>
+              </w:rPr>
+              <w:t>d.noticeOfWork.offTenureAccess</w:t>
+            </w:r>
+            <w:proofErr w:type="spellEnd"/>
+            <w:r>
+              <w:rPr>
+                <w:rFonts w:ascii="Times New Roman" w:hAnsi="Times New Roman"/>
+                <w:b/>
+                <w:sz w:val="24"/>
+                <w:szCs w:val="24"/>
+                <w:lang w:val="en-CA"/>
+              </w:rPr>
+              <w:t>}</w:t>
             </w:r>
           </w:p>
         </w:tc>
       </w:tr>
       <w:tr>
-        <w:trPr/>
         <w:tc>
           <w:tcPr>
             <w:tcW w:w="4197" w:type="dxa"/>
@@ -1489,12 +1894,11 @@
               <w:bottom w:val="single" w:sz="4" w:space="0" w:color="000000"/>
               <w:right w:val="single" w:sz="4" w:space="0" w:color="000000"/>
             </w:tcBorders>
-            <w:shd w:fill="auto" w:val="clear"/>
+            <w:shd w:val="clear" w:color="auto" w:fill="auto"/>
           </w:tcPr>
           <w:p>
             <w:pPr>
-              <w:pStyle w:val="Normal"/>
-              <w:overflowPunct w:val="true"/>
+              <w:overflowPunct/>
               <w:textAlignment w:val="auto"/>
               <w:rPr>
                 <w:rFonts w:ascii="Times New Roman" w:hAnsi="Times New Roman"/>
@@ -1523,14 +1927,12 @@
               <w:bottom w:val="single" w:sz="4" w:space="0" w:color="000000"/>
               <w:right w:val="single" w:sz="4" w:space="0" w:color="000000"/>
             </w:tcBorders>
-            <w:shd w:fill="auto" w:val="clear"/>
+            <w:shd w:val="clear" w:color="auto" w:fill="auto"/>
           </w:tcPr>
           <w:p>
             <w:pPr>
-              <w:pStyle w:val="Normal"/>
-              <w:overflowPunct w:val="true"/>
+              <w:overflowPunct/>
               <w:textAlignment w:val="auto"/>
-              <w:rPr/>
             </w:pPr>
             <w:r>
               <w:rPr>
@@ -1540,26 +1942,46 @@
                 <w:szCs w:val="24"/>
                 <w:lang w:val="en-CA"/>
               </w:rPr>
-              <w:t>{d.noticeOfWork.archaeology}</w:t>
+              <w:t>{</w:t>
+            </w:r>
+            <w:proofErr w:type="spellStart"/>
+            <w:r>
+              <w:rPr>
+                <w:rFonts w:ascii="Times New Roman" w:hAnsi="Times New Roman"/>
+                <w:b/>
+                <w:sz w:val="24"/>
+                <w:szCs w:val="24"/>
+                <w:lang w:val="en-CA"/>
+              </w:rPr>
+              <w:t>d.noticeOfWork.archaeology</w:t>
+            </w:r>
+            <w:proofErr w:type="spellEnd"/>
+            <w:r>
+              <w:rPr>
+                <w:rFonts w:ascii="Times New Roman" w:hAnsi="Times New Roman"/>
+                <w:b/>
+                <w:sz w:val="24"/>
+                <w:szCs w:val="24"/>
+                <w:lang w:val="en-CA"/>
+              </w:rPr>
+              <w:t>}</w:t>
             </w:r>
           </w:p>
         </w:tc>
         <w:tc>
           <w:tcPr>
             <w:tcW w:w="3828" w:type="dxa"/>
-            <w:gridSpan w:val="2"/>
             <w:tcBorders>
               <w:top w:val="single" w:sz="4" w:space="0" w:color="000000"/>
               <w:left w:val="single" w:sz="4" w:space="0" w:color="000000"/>
               <w:bottom w:val="single" w:sz="4" w:space="0" w:color="000000"/>
               <w:right w:val="single" w:sz="4" w:space="0" w:color="000000"/>
             </w:tcBorders>
-            <w:shd w:fill="auto" w:val="clear"/>
+            <w:shd w:val="clear" w:color="auto" w:fill="auto"/>
           </w:tcPr>
           <w:p>
             <w:pPr>
-              <w:pStyle w:val="Normal"/>
-              <w:overflowPunct w:val="true"/>
+              <w:overflowPunct/>
               <w:textAlignment w:val="auto"/>
               <w:rPr>
                 <w:rFonts w:ascii="Times New Roman" w:hAnsi="Times New Roman"/>
@@ -1588,14 +2010,12 @@
               <w:bottom w:val="single" w:sz="4" w:space="0" w:color="000000"/>
               <w:right w:val="single" w:sz="4" w:space="0" w:color="000000"/>
             </w:tcBorders>
-            <w:shd w:fill="auto" w:val="clear"/>
+            <w:shd w:val="clear" w:color="auto" w:fill="auto"/>
           </w:tcPr>
           <w:p>
             <w:pPr>
-              <w:pStyle w:val="Normal"/>
-              <w:overflowPunct w:val="true"/>
+              <w:overflowPunct/>
               <w:textAlignment w:val="auto"/>
-              <w:rPr/>
             </w:pPr>
             <w:r>
               <w:rPr>
@@ -1605,13 +2025,34 @@
                 <w:szCs w:val="24"/>
                 <w:lang w:val="en-CA"/>
               </w:rPr>
-              <w:t>{d.noticeOfWork.streamCrossing}</w:t>
+              <w:t>{</w:t>
+            </w:r>
+            <w:proofErr w:type="spellStart"/>
+            <w:r>
+              <w:rPr>
+                <w:rFonts w:ascii="Times New Roman" w:hAnsi="Times New Roman"/>
+                <w:b/>
+                <w:sz w:val="24"/>
+                <w:szCs w:val="24"/>
+                <w:lang w:val="en-CA"/>
+              </w:rPr>
+              <w:t>d.noticeOfWork.streamCrossing</w:t>
+            </w:r>
+            <w:proofErr w:type="spellEnd"/>
+            <w:r>
+              <w:rPr>
+                <w:rFonts w:ascii="Times New Roman" w:hAnsi="Times New Roman"/>
+                <w:b/>
+                <w:sz w:val="24"/>
+                <w:szCs w:val="24"/>
+                <w:lang w:val="en-CA"/>
+              </w:rPr>
+              <w:t>}</w:t>
             </w:r>
           </w:p>
         </w:tc>
       </w:tr>
       <w:tr>
-        <w:trPr/>
         <w:tc>
           <w:tcPr>
             <w:tcW w:w="4197" w:type="dxa"/>
@@ -1622,12 +2063,11 @@
               <w:bottom w:val="single" w:sz="4" w:space="0" w:color="000000"/>
               <w:right w:val="single" w:sz="4" w:space="0" w:color="000000"/>
             </w:tcBorders>
-            <w:shd w:fill="auto" w:val="clear"/>
+            <w:shd w:val="clear" w:color="auto" w:fill="auto"/>
           </w:tcPr>
           <w:p>
             <w:pPr>
-              <w:pStyle w:val="Normal"/>
-              <w:overflowPunct w:val="true"/>
+              <w:overflowPunct/>
               <w:textAlignment w:val="auto"/>
               <w:rPr>
                 <w:rFonts w:ascii="Times New Roman" w:hAnsi="Times New Roman"/>
@@ -1656,49 +2096,36 @@
               <w:bottom w:val="single" w:sz="4" w:space="0" w:color="000000"/>
               <w:right w:val="single" w:sz="4" w:space="0" w:color="000000"/>
             </w:tcBorders>
-            <w:shd w:fill="auto" w:val="clear"/>
+            <w:shd w:val="clear" w:color="auto" w:fill="auto"/>
           </w:tcPr>
           <w:p>
             <w:pPr>
-              <w:pStyle w:val="Normal"/>
-              <w:overflowPunct w:val="true"/>
+              <w:overflowPunct/>
               <w:textAlignment w:val="auto"/>
               <w:rPr>
                 <w:rFonts w:ascii="Times New Roman" w:hAnsi="Times New Roman"/>
                 <w:b/>
-                <w:b/>
                 <w:sz w:val="24"/>
                 <w:szCs w:val="24"/>
                 <w:lang w:val="en-CA"/>
               </w:rPr>
             </w:pPr>
-            <w:r>
-              <w:rPr>
-                <w:rFonts w:ascii="Times New Roman" w:hAnsi="Times New Roman"/>
-                <w:b/>
-                <w:sz w:val="24"/>
-                <w:szCs w:val="24"/>
-                <w:lang w:val="en-CA"/>
-              </w:rPr>
-            </w:r>
           </w:p>
         </w:tc>
         <w:tc>
           <w:tcPr>
             <w:tcW w:w="3828" w:type="dxa"/>
-            <w:gridSpan w:val="2"/>
             <w:tcBorders>
               <w:top w:val="single" w:sz="4" w:space="0" w:color="000000"/>
               <w:left w:val="single" w:sz="4" w:space="0" w:color="000000"/>
               <w:bottom w:val="single" w:sz="4" w:space="0" w:color="000000"/>
               <w:right w:val="single" w:sz="4" w:space="0" w:color="000000"/>
             </w:tcBorders>
-            <w:shd w:fill="auto" w:val="clear"/>
+            <w:shd w:val="clear" w:color="auto" w:fill="auto"/>
           </w:tcPr>
           <w:p>
             <w:pPr>
-              <w:pStyle w:val="Normal"/>
-              <w:overflowPunct w:val="true"/>
+              <w:overflowPunct/>
               <w:textAlignment w:val="auto"/>
               <w:rPr>
                 <w:rFonts w:ascii="Times New Roman" w:hAnsi="Times New Roman"/>
@@ -1727,149 +2154,170 @@
               <w:bottom w:val="single" w:sz="4" w:space="0" w:color="000000"/>
               <w:right w:val="single" w:sz="4" w:space="0" w:color="000000"/>
             </w:tcBorders>
-            <w:shd w:fill="auto" w:val="clear"/>
+            <w:shd w:val="clear" w:color="auto" w:fill="auto"/>
           </w:tcPr>
           <w:p>
             <w:pPr>
-              <w:pStyle w:val="Normal"/>
-              <w:overflowPunct w:val="true"/>
+              <w:overflowPunct/>
               <w:textAlignment w:val="auto"/>
               <w:rPr>
                 <w:rFonts w:ascii="Times New Roman" w:hAnsi="Times New Roman"/>
                 <w:b/>
-                <w:b/>
                 <w:sz w:val="24"/>
                 <w:szCs w:val="24"/>
                 <w:lang w:val="en-CA"/>
               </w:rPr>
             </w:pPr>
-            <w:r>
-              <w:rPr>
-                <w:rFonts w:ascii="Times New Roman" w:hAnsi="Times New Roman"/>
-                <w:b/>
-                <w:sz w:val="24"/>
-                <w:szCs w:val="24"/>
-                <w:lang w:val="en-CA"/>
-              </w:rPr>
-            </w:r>
           </w:p>
         </w:tc>
       </w:tr>
     </w:tbl>
     <w:p>
       <w:pPr>
-        <w:pStyle w:val="Normal"/>
-        <w:tabs>
-          <w:tab w:val="clear" w:pos="720"/>
-          <w:tab w:val="left" w:pos="540" w:leader="none"/>
-          <w:tab w:val="left" w:pos="2160" w:leader="none"/>
-          <w:tab w:val="left" w:pos="4320" w:leader="none"/>
-          <w:tab w:val="left" w:pos="5400" w:leader="none"/>
+        <w:tabs>
+          <w:tab w:val="left" w:pos="540"/>
+          <w:tab w:val="left" w:pos="2160"/>
+          <w:tab w:val="left" w:pos="4320"/>
+          <w:tab w:val="left" w:pos="5400"/>
         </w:tabs>
         <w:ind w:left="7099" w:hanging="7099"/>
         <w:jc w:val="both"/>
-        <w:rPr/>
-      </w:pPr>
-      <w:r>
-        <w:rPr>
-          <w:rFonts w:ascii="Times New Roman" w:hAnsi="Times New Roman"/>
-          <w:b/>
-        </w:rPr>
-        <w:t>Date of Issuance:  {d.date</w:t>
-      </w:r>
-      <w:r>
-        <w:rPr>
-          <w:rFonts w:ascii="Times New Roman" w:hAnsi="Times New Roman"/>
-          <w:b/>
-        </w:rPr>
-        <w:t>O</w:t>
-      </w:r>
-      <w:r>
-        <w:rPr>
-          <w:rFonts w:ascii="Times New Roman" w:hAnsi="Times New Roman"/>
-          <w:b/>
-        </w:rPr>
-        <w:t>fIssuance}</w:t>
+      </w:pPr>
+      <w:r>
+        <w:rPr>
+          <w:rFonts w:ascii="Times New Roman" w:hAnsi="Times New Roman"/>
+          <w:b/>
+        </w:rPr>
+        <w:t>Date of Issuance:  {</w:t>
+      </w:r>
+      <w:proofErr w:type="spellStart"/>
+      <w:r>
+        <w:rPr>
+          <w:rFonts w:ascii="Times New Roman" w:hAnsi="Times New Roman"/>
+          <w:b/>
+        </w:rPr>
+        <w:t>d.dateOfIssuance</w:t>
+      </w:r>
+      <w:proofErr w:type="spellEnd"/>
+      <w:r>
+        <w:rPr>
+          <w:rFonts w:ascii="Times New Roman" w:hAnsi="Times New Roman"/>
+          <w:b/>
+        </w:rPr>
+        <w:t>}</w:t>
+      </w:r>
+      <w:r>
+        <w:rPr>
+          <w:rFonts w:ascii="Times New Roman" w:hAnsi="Times New Roman"/>
+          <w:b/>
+        </w:rPr>
         <w:tab/>
-        <w:t xml:space="preserve">              Date of Amendment: {d.dateOfAmendment}</w:t>
-      </w:r>
-    </w:p>
-    <w:p>
-      <w:pPr>
-        <w:pStyle w:val="Normal"/>
-        <w:tabs>
-          <w:tab w:val="clear" w:pos="720"/>
-          <w:tab w:val="left" w:pos="540" w:leader="none"/>
-          <w:tab w:val="left" w:pos="2160" w:leader="none"/>
-          <w:tab w:val="left" w:pos="4320" w:leader="none"/>
-          <w:tab w:val="left" w:pos="5400" w:leader="none"/>
+        <w:t xml:space="preserve">              Date of Amendment: {</w:t>
+      </w:r>
+      <w:proofErr w:type="spellStart"/>
+      <w:r>
+        <w:rPr>
+          <w:rFonts w:ascii="Times New Roman" w:hAnsi="Times New Roman"/>
+          <w:b/>
+        </w:rPr>
+        <w:t>d.dateOfAmendment</w:t>
+      </w:r>
+      <w:proofErr w:type="spellEnd"/>
+      <w:r>
+        <w:rPr>
+          <w:rFonts w:ascii="Times New Roman" w:hAnsi="Times New Roman"/>
+          <w:b/>
+        </w:rPr>
+        <w:t>}</w:t>
+      </w:r>
+    </w:p>
+    <w:p>
+      <w:pPr>
+        <w:tabs>
+          <w:tab w:val="left" w:pos="540"/>
+          <w:tab w:val="left" w:pos="2160"/>
+          <w:tab w:val="left" w:pos="4320"/>
+          <w:tab w:val="left" w:pos="5400"/>
         </w:tabs>
         <w:ind w:left="7099" w:hanging="7099"/>
         <w:jc w:val="both"/>
         <w:rPr>
           <w:rFonts w:ascii="Times New Roman" w:hAnsi="Times New Roman"/>
           <w:b/>
-          <w:b/>
-        </w:rPr>
-      </w:pPr>
-      <w:r>
-        <w:rPr>
-          <w:rFonts w:ascii="Times New Roman" w:hAnsi="Times New Roman"/>
-          <w:b/>
-        </w:rPr>
-      </w:r>
-    </w:p>
-    <w:p>
-      <w:pPr>
-        <w:pStyle w:val="Normal"/>
-        <w:tabs>
-          <w:tab w:val="clear" w:pos="720"/>
-          <w:tab w:val="left" w:pos="540" w:leader="none"/>
-          <w:tab w:val="left" w:pos="2160" w:leader="none"/>
-          <w:tab w:val="left" w:pos="4320" w:leader="none"/>
-          <w:tab w:val="left" w:pos="5400" w:leader="none"/>
+        </w:rPr>
+      </w:pPr>
+    </w:p>
+    <w:p>
+      <w:pPr>
+        <w:tabs>
+          <w:tab w:val="left" w:pos="540"/>
+          <w:tab w:val="left" w:pos="2160"/>
+          <w:tab w:val="left" w:pos="4320"/>
+          <w:tab w:val="left" w:pos="5400"/>
         </w:tabs>
         <w:ind w:left="7820" w:hanging="7820"/>
         <w:jc w:val="both"/>
-        <w:rPr/>
-      </w:pPr>
-      <w:r>
-        <w:rPr>
-          <w:rFonts w:ascii="Times New Roman" w:hAnsi="Times New Roman"/>
-        </w:rPr>
-        <w:t>{d.inspector}</w:t>
-      </w:r>
-    </w:p>
-    <w:p>
-      <w:pPr>
-        <w:pStyle w:val="Normal"/>
-        <w:tabs>
-          <w:tab w:val="clear" w:pos="720"/>
-          <w:tab w:val="left" w:pos="540" w:leader="none"/>
-          <w:tab w:val="left" w:pos="2160" w:leader="none"/>
-          <w:tab w:val="left" w:pos="4320" w:leader="none"/>
-          <w:tab w:val="left" w:pos="5400" w:leader="none"/>
+      </w:pPr>
+      <w:r>
+        <w:rPr>
+          <w:rFonts w:ascii="Times New Roman" w:hAnsi="Times New Roman"/>
+        </w:rPr>
+        <w:t>{</w:t>
+      </w:r>
+      <w:proofErr w:type="spellStart"/>
+      <w:r>
+        <w:rPr>
+          <w:rFonts w:ascii="Times New Roman" w:hAnsi="Times New Roman"/>
+        </w:rPr>
+        <w:t>d.inspector</w:t>
+      </w:r>
+      <w:proofErr w:type="spellEnd"/>
+      <w:r>
+        <w:rPr>
+          <w:rFonts w:ascii="Times New Roman" w:hAnsi="Times New Roman"/>
+        </w:rPr>
+        <w:t>}</w:t>
+      </w:r>
+    </w:p>
+    <w:p>
+      <w:pPr>
+        <w:tabs>
+          <w:tab w:val="left" w:pos="540"/>
+          <w:tab w:val="left" w:pos="2160"/>
+          <w:tab w:val="left" w:pos="4320"/>
+          <w:tab w:val="left" w:pos="5400"/>
         </w:tabs>
         <w:ind w:left="7820" w:hanging="7820"/>
         <w:jc w:val="both"/>
-        <w:rPr/>
-      </w:pPr>
-      <w:r>
-        <w:rPr>
-          <w:rFonts w:ascii="Times New Roman" w:hAnsi="Times New Roman"/>
-        </w:rPr>
-        <w:t>{d.inspectorTitle}</w:t>
-      </w:r>
-    </w:p>
-    <w:p>
-      <w:pPr>
-        <w:pStyle w:val="Normal"/>
-        <w:tabs>
-          <w:tab w:val="clear" w:pos="720"/>
-          <w:tab w:val="left" w:pos="540" w:leader="none"/>
-          <w:tab w:val="left" w:pos="2160" w:leader="none"/>
-          <w:tab w:val="left" w:pos="4320" w:leader="none"/>
-          <w:tab w:val="left" w:pos="5400" w:leader="none"/>
+      </w:pPr>
+      <w:r>
+        <w:rPr>
+          <w:rFonts w:ascii="Times New Roman" w:hAnsi="Times New Roman"/>
+        </w:rPr>
+        <w:t>{</w:t>
+      </w:r>
+      <w:proofErr w:type="spellStart"/>
+      <w:r>
+        <w:rPr>
+          <w:rFonts w:ascii="Times New Roman" w:hAnsi="Times New Roman"/>
+        </w:rPr>
+        <w:t>d.inspectorTitle</w:t>
+      </w:r>
+      <w:proofErr w:type="spellEnd"/>
+      <w:r>
+        <w:rPr>
+          <w:rFonts w:ascii="Times New Roman" w:hAnsi="Times New Roman"/>
+        </w:rPr>
+        <w:t>}</w:t>
+      </w:r>
+    </w:p>
+    <w:p>
+      <w:pPr>
+        <w:tabs>
+          <w:tab w:val="left" w:pos="540"/>
+          <w:tab w:val="left" w:pos="2160"/>
+          <w:tab w:val="left" w:pos="4320"/>
+          <w:tab w:val="left" w:pos="5400"/>
         </w:tabs>
         <w:ind w:left="7820" w:hanging="7820"/>
         <w:jc w:val="both"/>
@@ -1877,15 +2325,9 @@
           <w:rFonts w:ascii="Times New Roman" w:hAnsi="Times New Roman"/>
         </w:rPr>
       </w:pPr>
-      <w:r>
-        <w:rPr>
-          <w:rFonts w:ascii="Times New Roman" w:hAnsi="Times New Roman"/>
-        </w:rPr>
-      </w:r>
-    </w:p>
-    <w:p>
-      <w:pPr>
-        <w:pStyle w:val="Normal"/>
+    </w:p>
+    <w:p>
+      <w:pPr>
         <w:pBdr>
           <w:top w:val="single" w:sz="6" w:space="1" w:color="000000"/>
           <w:left w:val="single" w:sz="6" w:space="1" w:color="000000"/>
@@ -1893,10 +2335,9 @@
           <w:right w:val="single" w:sz="6" w:space="1" w:color="000000"/>
         </w:pBdr>
         <w:tabs>
-          <w:tab w:val="clear" w:pos="720"/>
-          <w:tab w:val="left" w:pos="2160" w:leader="none"/>
-          <w:tab w:val="left" w:pos="4320" w:leader="none"/>
-          <w:tab w:val="left" w:pos="5400" w:leader="none"/>
+          <w:tab w:val="left" w:pos="2160"/>
+          <w:tab w:val="left" w:pos="4320"/>
+          <w:tab w:val="left" w:pos="5400"/>
         </w:tabs>
         <w:jc w:val="both"/>
         <w:rPr>
@@ -1924,7 +2365,14 @@
           <w:rFonts w:ascii="Times New Roman" w:hAnsi="Times New Roman"/>
           <w:sz w:val="16"/>
         </w:rPr>
-        <w:t xml:space="preserve">  The information requested on this form is collected and used for the purpose of administering the Mineral Exploration and Reclamation Permit.   The </w:t>
+        <w:t xml:space="preserve">  The information requested on this form is collected and used for the purpose of administering the Mineral Exploration and Re</w:t>
+      </w:r>
+      <w:r>
+        <w:rPr>
+          <w:rFonts w:ascii="Times New Roman" w:hAnsi="Times New Roman"/>
+          <w:sz w:val="16"/>
+        </w:rPr>
+        <w:t xml:space="preserve">clamation Permit.   The </w:t>
       </w:r>
       <w:r>
         <w:rPr>
@@ -1947,24 +2395,46 @@
           <w:i/>
           <w:sz w:val="16"/>
         </w:rPr>
-        <w:t xml:space="preserve">Freedom of Information and Protection of Privacy Act </w:t>
-      </w:r>
-      <w:r>
-        <w:rPr>
-          <w:rFonts w:ascii="Times New Roman" w:hAnsi="Times New Roman"/>
+        <w:t>Freedom of Information and Protection of Priv</w:t>
+      </w:r>
+      <w:r>
+        <w:rPr>
+          <w:rFonts w:ascii="Times New Roman" w:hAnsi="Times New Roman"/>
+          <w:i/>
           <w:sz w:val="16"/>
         </w:rPr>
-        <w:t>applies to the information collected on this form can be directed to the Mines Branch, phone (250)952-0492, fax (250)952-0491 or write to:  PO Box 9320, Stn Prov Govt, Victoria, British Columbia, V8W 9N3.</w:t>
-      </w:r>
-    </w:p>
-    <w:p>
-      <w:pPr>
-        <w:pStyle w:val="Normal"/>
-        <w:tabs>
-          <w:tab w:val="clear" w:pos="720"/>
-          <w:tab w:val="left" w:pos="2160" w:leader="none"/>
-          <w:tab w:val="left" w:pos="4320" w:leader="none"/>
-          <w:tab w:val="left" w:pos="5400" w:leader="none"/>
+        <w:t xml:space="preserve">acy Act </w:t>
+      </w:r>
+      <w:r>
+        <w:rPr>
+          <w:rFonts w:ascii="Times New Roman" w:hAnsi="Times New Roman"/>
+          <w:sz w:val="16"/>
+        </w:rPr>
+        <w:t xml:space="preserve">applies to the information collected on this form can be directed to the Mines Branch, phone (250)952-0492, fax (250)952-0491 or write to:  PO Box 9320, </w:t>
+      </w:r>
+      <w:proofErr w:type="spellStart"/>
+      <w:r>
+        <w:rPr>
+          <w:rFonts w:ascii="Times New Roman" w:hAnsi="Times New Roman"/>
+          <w:sz w:val="16"/>
+        </w:rPr>
+        <w:t>Stn</w:t>
+      </w:r>
+      <w:proofErr w:type="spellEnd"/>
+      <w:r>
+        <w:rPr>
+          <w:rFonts w:ascii="Times New Roman" w:hAnsi="Times New Roman"/>
+          <w:sz w:val="16"/>
+        </w:rPr>
+        <w:t xml:space="preserve"> Prov Govt, Victoria, British Columbia, V8W 9N3.</w:t>
+      </w:r>
+    </w:p>
+    <w:p>
+      <w:pPr>
+        <w:tabs>
+          <w:tab w:val="left" w:pos="2160"/>
+          <w:tab w:val="left" w:pos="4320"/>
+          <w:tab w:val="left" w:pos="5400"/>
         </w:tabs>
         <w:jc w:val="both"/>
         <w:rPr>
@@ -1972,162 +2442,134 @@
           <w:sz w:val="16"/>
         </w:rPr>
       </w:pPr>
-      <w:r>
-        <w:rPr>
-          <w:rFonts w:ascii="Times New Roman" w:hAnsi="Times New Roman"/>
-          <w:sz w:val="16"/>
-        </w:rPr>
-      </w:r>
-    </w:p>
-    <w:p>
-      <w:pPr>
-        <w:pStyle w:val="Normal"/>
-        <w:tabs>
-          <w:tab w:val="clear" w:pos="720"/>
-          <w:tab w:val="left" w:pos="2160" w:leader="none"/>
-          <w:tab w:val="left" w:pos="4320" w:leader="none"/>
-          <w:tab w:val="left" w:pos="5400" w:leader="none"/>
-        </w:tabs>
-        <w:rPr>
-          <w:rFonts w:ascii="Times New Roman" w:hAnsi="Times New Roman"/>
-          <w:b/>
+    </w:p>
+    <w:p>
+      <w:pPr>
+        <w:tabs>
+          <w:tab w:val="left" w:pos="2160"/>
+          <w:tab w:val="left" w:pos="4320"/>
+          <w:tab w:val="left" w:pos="5400"/>
+        </w:tabs>
+        <w:rPr>
+          <w:rFonts w:ascii="Times New Roman" w:hAnsi="Times New Roman"/>
           <w:b/>
           <w:sz w:val="24"/>
         </w:rPr>
       </w:pPr>
       <w:r>
+        <w:br w:type="page"/>
+      </w:r>
+    </w:p>
+    <w:p>
+      <w:pPr>
+        <w:tabs>
+          <w:tab w:val="left" w:pos="2160"/>
+          <w:tab w:val="left" w:pos="4320"/>
+          <w:tab w:val="left" w:pos="5400"/>
+        </w:tabs>
+      </w:pPr>
+      <w:r>
         <w:rPr>
           <w:rFonts w:ascii="Times New Roman" w:hAnsi="Times New Roman"/>
           <w:b/>
           <w:sz w:val="24"/>
         </w:rPr>
-      </w:r>
-      <w:r>
-        <w:br w:type="page"/>
-      </w:r>
-    </w:p>
-    <w:p>
-      <w:pPr>
-        <w:pStyle w:val="Normal"/>
-        <w:tabs>
-          <w:tab w:val="clear" w:pos="720"/>
-          <w:tab w:val="left" w:pos="2160" w:leader="none"/>
-          <w:tab w:val="left" w:pos="4320" w:leader="none"/>
-          <w:tab w:val="left" w:pos="5400" w:leader="none"/>
-        </w:tabs>
-        <w:rPr/>
-      </w:pPr>
-      <w:r>
+        <w:lastRenderedPageBreak/>
+        <w:t>Permit Conditions</w:t>
+      </w:r>
+    </w:p>
+    <w:p>
+      <w:pPr>
+        <w:tabs>
+          <w:tab w:val="left" w:pos="2160"/>
+          <w:tab w:val="left" w:pos="4320"/>
+          <w:tab w:val="left" w:pos="5400"/>
+        </w:tabs>
         <w:rPr>
           <w:rFonts w:ascii="Times New Roman" w:hAnsi="Times New Roman"/>
           <w:b/>
           <w:sz w:val="24"/>
         </w:rPr>
-        <w:t>Permit Conditions</w:t>
-      </w:r>
-    </w:p>
-    <w:p>
-      <w:pPr>
-        <w:pStyle w:val="Normal"/>
-        <w:tabs>
-          <w:tab w:val="clear" w:pos="720"/>
-          <w:tab w:val="left" w:pos="2160" w:leader="none"/>
-          <w:tab w:val="left" w:pos="4320" w:leader="none"/>
-          <w:tab w:val="left" w:pos="5400" w:leader="none"/>
-        </w:tabs>
-        <w:rPr>
-          <w:rFonts w:ascii="Times New Roman" w:hAnsi="Times New Roman"/>
-          <w:b/>
-          <w:b/>
-          <w:sz w:val="24"/>
-        </w:rPr>
-      </w:pPr>
-      <w:r>
-        <w:rPr>
-          <w:rFonts w:ascii="Times New Roman" w:hAnsi="Times New Roman"/>
-          <w:b/>
-          <w:sz w:val="24"/>
-        </w:rPr>
-      </w:r>
-    </w:p>
-    <w:p>
-      <w:pPr>
-        <w:pStyle w:val="Normal"/>
-        <w:tabs>
-          <w:tab w:val="clear" w:pos="720"/>
-          <w:tab w:val="left" w:pos="2160" w:leader="none"/>
-          <w:tab w:val="left" w:pos="4320" w:leader="none"/>
-          <w:tab w:val="left" w:pos="5400" w:leader="none"/>
-        </w:tabs>
-        <w:rPr>
-          <w:rFonts w:ascii="Times New Roman" w:hAnsi="Times New Roman"/>
-          <w:b/>
+      </w:pPr>
+    </w:p>
+    <w:p>
+      <w:pPr>
+        <w:tabs>
+          <w:tab w:val="left" w:pos="2160"/>
+          <w:tab w:val="left" w:pos="4320"/>
+          <w:tab w:val="left" w:pos="5400"/>
+        </w:tabs>
+        <w:rPr>
+          <w:rFonts w:ascii="Times New Roman" w:hAnsi="Times New Roman"/>
           <w:b/>
           <w:sz w:val="22"/>
         </w:rPr>
       </w:pPr>
-      <w:r>
-        <w:rPr>
-          <w:rFonts w:ascii="Times New Roman" w:hAnsi="Times New Roman"/>
-          <w:b/>
-          <w:sz w:val="22"/>
-        </w:rPr>
-      </w:r>
-    </w:p>
-    <w:p>
-      <w:pPr>
-        <w:pStyle w:val="Normal"/>
+    </w:p>
+    <w:p>
+      <w:pPr>
         <w:numPr>
           <w:ilvl w:val="0"/>
           <w:numId w:val="1"/>
         </w:numPr>
         <w:tabs>
-          <w:tab w:val="clear" w:pos="720"/>
-          <w:tab w:val="left" w:pos="2160" w:leader="none"/>
-          <w:tab w:val="left" w:pos="4320" w:leader="none"/>
-          <w:tab w:val="left" w:pos="5400" w:leader="none"/>
-        </w:tabs>
-        <w:rPr/>
-      </w:pPr>
-      <w:r>
-        <w:rPr>
-          <w:rFonts w:ascii="Times New Roman" w:hAnsi="Times New Roman"/>
-          <w:b/>
-        </w:rPr>
-        <w:t>{d.permitConditions[i].condition}</w:t>
-      </w:r>
-    </w:p>
-    <w:p>
-      <w:pPr>
-        <w:pStyle w:val="Normal"/>
-        <w:tabs>
-          <w:tab w:val="clear" w:pos="720"/>
-          <w:tab w:val="left" w:pos="2160" w:leader="none"/>
-          <w:tab w:val="left" w:pos="4320" w:leader="none"/>
-          <w:tab w:val="left" w:pos="5400" w:leader="none"/>
-        </w:tabs>
-        <w:rPr>
-          <w:rFonts w:ascii="Times New Roman" w:hAnsi="Times New Roman"/>
-        </w:rPr>
-      </w:pPr>
-      <w:r>
-        <w:rPr>
-          <w:rFonts w:ascii="Times New Roman" w:hAnsi="Times New Roman"/>
-        </w:rPr>
-      </w:r>
-    </w:p>
-    <w:p>
-      <w:pPr>
-        <w:pStyle w:val="Normal"/>
-        <w:tabs>
-          <w:tab w:val="clear" w:pos="720"/>
-          <w:tab w:val="left" w:pos="630" w:leader="none"/>
-          <w:tab w:val="left" w:pos="2160" w:leader="none"/>
-          <w:tab w:val="left" w:pos="4320" w:leader="none"/>
-          <w:tab w:val="left" w:pos="5400" w:leader="none"/>
+          <w:tab w:val="left" w:pos="2160"/>
+          <w:tab w:val="left" w:pos="4320"/>
+          <w:tab w:val="left" w:pos="5400"/>
+        </w:tabs>
+      </w:pPr>
+      <w:r>
+        <w:rPr>
+          <w:rFonts w:ascii="Times New Roman" w:hAnsi="Times New Roman"/>
+          <w:b/>
+        </w:rPr>
+        <w:t>{</w:t>
+      </w:r>
+      <w:proofErr w:type="spellStart"/>
+      <w:r>
+        <w:rPr>
+          <w:rFonts w:ascii="Times New Roman" w:hAnsi="Times New Roman"/>
+          <w:b/>
+        </w:rPr>
+        <w:t>d.permitConditions</w:t>
+      </w:r>
+      <w:proofErr w:type="spellEnd"/>
+      <w:r>
+        <w:rPr>
+          <w:rFonts w:ascii="Times New Roman" w:hAnsi="Times New Roman"/>
+          <w:b/>
+        </w:rPr>
+        <w:t>[</w:t>
+      </w:r>
+      <w:r>
+        <w:rPr>
+          <w:rFonts w:ascii="Times New Roman" w:hAnsi="Times New Roman"/>
+          <w:b/>
+        </w:rPr>
+        <w:t>i].condition}</w:t>
+      </w:r>
+    </w:p>
+    <w:p>
+      <w:pPr>
+        <w:tabs>
+          <w:tab w:val="left" w:pos="2160"/>
+          <w:tab w:val="left" w:pos="4320"/>
+          <w:tab w:val="left" w:pos="5400"/>
+        </w:tabs>
+        <w:rPr>
+          <w:rFonts w:ascii="Times New Roman" w:hAnsi="Times New Roman"/>
+        </w:rPr>
+      </w:pPr>
+    </w:p>
+    <w:p>
+      <w:pPr>
+        <w:tabs>
+          <w:tab w:val="left" w:pos="630"/>
+          <w:tab w:val="left" w:pos="2160"/>
+          <w:tab w:val="left" w:pos="4320"/>
+          <w:tab w:val="left" w:pos="5400"/>
         </w:tabs>
         <w:ind w:left="630" w:hanging="630"/>
-        <w:rPr/>
       </w:pPr>
       <w:r>
         <w:rPr>
@@ -2137,116 +2579,110 @@
       </w:r>
       <w:r>
         <w:rPr>
-          <w:rFonts w:eastAsia="Times New Roman" w:cs="Times New Roman" w:ascii="Times New Roman" w:hAnsi="Times New Roman"/>
-          <w:sz w:val="20"/>
-          <w:szCs w:val="20"/>
-        </w:rPr>
-        <w:t>{d.permitConditions[i].description}</w:t>
-      </w:r>
-    </w:p>
-    <w:p>
-      <w:pPr>
-        <w:pStyle w:val="Normal"/>
-        <w:tabs>
-          <w:tab w:val="clear" w:pos="720"/>
-          <w:tab w:val="left" w:pos="630" w:leader="none"/>
-          <w:tab w:val="left" w:pos="2160" w:leader="none"/>
-          <w:tab w:val="left" w:pos="4320" w:leader="none"/>
-          <w:tab w:val="left" w:pos="5400" w:leader="none"/>
+          <w:rFonts w:ascii="Times New Roman" w:hAnsi="Times New Roman"/>
+        </w:rPr>
+        <w:t>{</w:t>
+      </w:r>
+      <w:proofErr w:type="spellStart"/>
+      <w:r>
+        <w:rPr>
+          <w:rFonts w:ascii="Times New Roman" w:hAnsi="Times New Roman"/>
+        </w:rPr>
+        <w:t>d.permitConditions</w:t>
+      </w:r>
+      <w:proofErr w:type="spellEnd"/>
+      <w:r>
+        <w:rPr>
+          <w:rFonts w:ascii="Times New Roman" w:hAnsi="Times New Roman"/>
+        </w:rPr>
+        <w:t>[i].description}</w:t>
+      </w:r>
+    </w:p>
+    <w:p>
+      <w:pPr>
+        <w:tabs>
+          <w:tab w:val="left" w:pos="630"/>
+          <w:tab w:val="left" w:pos="2160"/>
+          <w:tab w:val="left" w:pos="4320"/>
+          <w:tab w:val="left" w:pos="5400"/>
         </w:tabs>
         <w:ind w:left="630" w:hanging="630"/>
         <w:rPr>
-          <w:rFonts w:ascii="Times New Roman" w:hAnsi="Times New Roman" w:eastAsia="Times New Roman" w:cs="Times New Roman"/>
-          <w:sz w:val="20"/>
-          <w:szCs w:val="20"/>
-        </w:rPr>
-      </w:pPr>
-      <w:r>
-        <w:rPr>
-          <w:rFonts w:eastAsia="Times New Roman" w:cs="Times New Roman" w:ascii="Times New Roman" w:hAnsi="Times New Roman"/>
-          <w:sz w:val="20"/>
-          <w:szCs w:val="20"/>
-        </w:rPr>
-      </w:r>
-    </w:p>
-    <w:p>
-      <w:pPr>
-        <w:pStyle w:val="Normal"/>
-        <w:tabs>
-          <w:tab w:val="clear" w:pos="720"/>
-          <w:tab w:val="left" w:pos="2160" w:leader="none"/>
-          <w:tab w:val="left" w:pos="4320" w:leader="none"/>
-          <w:tab w:val="left" w:pos="5400" w:leader="none"/>
-        </w:tabs>
-        <w:rPr>
-          <w:rFonts w:ascii="Times New Roman" w:hAnsi="Times New Roman"/>
-          <w:b/>
+          <w:rFonts w:ascii="Times New Roman" w:hAnsi="Times New Roman"/>
+        </w:rPr>
+      </w:pPr>
+    </w:p>
+    <w:p>
+      <w:pPr>
+        <w:tabs>
+          <w:tab w:val="left" w:pos="2160"/>
+          <w:tab w:val="left" w:pos="4320"/>
+          <w:tab w:val="left" w:pos="5400"/>
+        </w:tabs>
+        <w:rPr>
+          <w:rFonts w:ascii="Times New Roman" w:hAnsi="Times New Roman"/>
           <w:b/>
           <w:sz w:val="22"/>
         </w:rPr>
       </w:pPr>
-      <w:r>
-        <w:rPr>
-          <w:rFonts w:ascii="Times New Roman" w:hAnsi="Times New Roman"/>
-          <w:b/>
-          <w:sz w:val="22"/>
-        </w:rPr>
-      </w:r>
-    </w:p>
-    <w:p>
-      <w:pPr>
-        <w:pStyle w:val="Normal"/>
+    </w:p>
+    <w:p>
+      <w:pPr>
         <w:numPr>
           <w:ilvl w:val="0"/>
           <w:numId w:val="1"/>
         </w:numPr>
         <w:tabs>
-          <w:tab w:val="clear" w:pos="720"/>
-          <w:tab w:val="left" w:pos="2160" w:leader="none"/>
-          <w:tab w:val="left" w:pos="4320" w:leader="none"/>
-          <w:tab w:val="left" w:pos="5400" w:leader="none"/>
-        </w:tabs>
-        <w:rPr/>
-      </w:pPr>
-      <w:r>
-        <w:rPr>
-          <w:rFonts w:ascii="Times New Roman" w:hAnsi="Times New Roman"/>
-          <w:b/>
-        </w:rPr>
-        <w:t>{d.permitConditions[i+1].condition}</w:t>
-      </w:r>
-    </w:p>
-    <w:p>
-      <w:pPr>
-        <w:pStyle w:val="Normal"/>
-        <w:tabs>
-          <w:tab w:val="clear" w:pos="720"/>
-          <w:tab w:val="left" w:pos="2160" w:leader="none"/>
-          <w:tab w:val="left" w:pos="4320" w:leader="none"/>
-          <w:tab w:val="left" w:pos="5400" w:leader="none"/>
-        </w:tabs>
-        <w:rPr>
-          <w:rFonts w:ascii="Times New Roman" w:hAnsi="Times New Roman"/>
-        </w:rPr>
-      </w:pPr>
-      <w:r>
-        <w:rPr>
-          <w:rFonts w:ascii="Times New Roman" w:hAnsi="Times New Roman"/>
-        </w:rPr>
-      </w:r>
-    </w:p>
-    <w:p>
-      <w:pPr>
-        <w:pStyle w:val="Normal"/>
-        <w:tabs>
-          <w:tab w:val="clear" w:pos="720"/>
-          <w:tab w:val="left" w:pos="630" w:leader="none"/>
-          <w:tab w:val="left" w:pos="2160" w:leader="none"/>
-          <w:tab w:val="left" w:pos="4320" w:leader="none"/>
-          <w:tab w:val="left" w:pos="5400" w:leader="none"/>
+          <w:tab w:val="left" w:pos="2160"/>
+          <w:tab w:val="left" w:pos="4320"/>
+          <w:tab w:val="left" w:pos="5400"/>
+        </w:tabs>
+      </w:pPr>
+      <w:r>
+        <w:rPr>
+          <w:rFonts w:ascii="Times New Roman" w:hAnsi="Times New Roman"/>
+          <w:b/>
+        </w:rPr>
+        <w:t>{</w:t>
+      </w:r>
+      <w:proofErr w:type="spellStart"/>
+      <w:r>
+        <w:rPr>
+          <w:rFonts w:ascii="Times New Roman" w:hAnsi="Times New Roman"/>
+          <w:b/>
+        </w:rPr>
+        <w:t>d.permitConditions</w:t>
+      </w:r>
+      <w:proofErr w:type="spellEnd"/>
+      <w:r>
+        <w:rPr>
+          <w:rFonts w:ascii="Times New Roman" w:hAnsi="Times New Roman"/>
+          <w:b/>
+        </w:rPr>
+        <w:t>[i+1].condition}</w:t>
+      </w:r>
+    </w:p>
+    <w:p>
+      <w:pPr>
+        <w:tabs>
+          <w:tab w:val="left" w:pos="2160"/>
+          <w:tab w:val="left" w:pos="4320"/>
+          <w:tab w:val="left" w:pos="5400"/>
+        </w:tabs>
+        <w:rPr>
+          <w:rFonts w:ascii="Times New Roman" w:hAnsi="Times New Roman"/>
+        </w:rPr>
+      </w:pPr>
+    </w:p>
+    <w:p>
+      <w:pPr>
+        <w:tabs>
+          <w:tab w:val="left" w:pos="630"/>
+          <w:tab w:val="left" w:pos="2160"/>
+          <w:tab w:val="left" w:pos="4320"/>
+          <w:tab w:val="left" w:pos="5400"/>
         </w:tabs>
         <w:ind w:left="630" w:hanging="630"/>
-        <w:rPr/>
       </w:pPr>
       <w:r>
         <w:rPr>
@@ -2256,228 +2692,200 @@
       </w:r>
       <w:r>
         <w:rPr>
-          <w:rFonts w:eastAsia="Times New Roman" w:cs="Times New Roman" w:ascii="Times New Roman" w:hAnsi="Times New Roman"/>
-          <w:sz w:val="20"/>
-          <w:szCs w:val="20"/>
-        </w:rPr>
-        <w:t>{d.permitConditions[i+1].description}</w:t>
-      </w:r>
-    </w:p>
-    <w:p>
-      <w:pPr>
-        <w:pStyle w:val="Normal"/>
-        <w:tabs>
-          <w:tab w:val="clear" w:pos="720"/>
-          <w:tab w:val="left" w:pos="630" w:leader="none"/>
-          <w:tab w:val="left" w:pos="2160" w:leader="none"/>
-          <w:tab w:val="left" w:pos="4320" w:leader="none"/>
-          <w:tab w:val="left" w:pos="5400" w:leader="none"/>
+          <w:rFonts w:ascii="Times New Roman" w:hAnsi="Times New Roman"/>
+        </w:rPr>
+        <w:t>{</w:t>
+      </w:r>
+      <w:proofErr w:type="spellStart"/>
+      <w:r>
+        <w:rPr>
+          <w:rFonts w:ascii="Times New Roman" w:hAnsi="Times New Roman"/>
+        </w:rPr>
+        <w:t>d.permitConditions</w:t>
+      </w:r>
+      <w:proofErr w:type="spellEnd"/>
+      <w:r>
+        <w:rPr>
+          <w:rFonts w:ascii="Times New Roman" w:hAnsi="Times New Roman"/>
+        </w:rPr>
+        <w:t>[i+1].description}</w:t>
+      </w:r>
+    </w:p>
+    <w:p>
+      <w:pPr>
+        <w:tabs>
+          <w:tab w:val="left" w:pos="630"/>
+          <w:tab w:val="left" w:pos="2160"/>
+          <w:tab w:val="left" w:pos="4320"/>
+          <w:tab w:val="left" w:pos="5400"/>
         </w:tabs>
         <w:ind w:left="630" w:hanging="630"/>
         <w:rPr>
-          <w:rFonts w:ascii="Times New Roman" w:hAnsi="Times New Roman" w:eastAsia="Times New Roman" w:cs="Times New Roman"/>
-          <w:sz w:val="20"/>
-          <w:szCs w:val="20"/>
-        </w:rPr>
-      </w:pPr>
-      <w:r>
-        <w:rPr>
-          <w:rFonts w:eastAsia="Times New Roman" w:cs="Times New Roman" w:ascii="Times New Roman" w:hAnsi="Times New Roman"/>
-          <w:sz w:val="20"/>
-          <w:szCs w:val="20"/>
-        </w:rPr>
-      </w:r>
-    </w:p>
-    <w:p>
-      <w:pPr>
-        <w:pStyle w:val="Normal"/>
-        <w:tabs>
-          <w:tab w:val="clear" w:pos="720"/>
-          <w:tab w:val="left" w:pos="630" w:leader="none"/>
-          <w:tab w:val="left" w:pos="2160" w:leader="none"/>
-          <w:tab w:val="left" w:pos="4320" w:leader="none"/>
-          <w:tab w:val="left" w:pos="5400" w:leader="none"/>
+          <w:rFonts w:ascii="Times New Roman" w:hAnsi="Times New Roman"/>
+        </w:rPr>
+      </w:pPr>
+    </w:p>
+    <w:p>
+      <w:pPr>
+        <w:tabs>
+          <w:tab w:val="left" w:pos="630"/>
+          <w:tab w:val="left" w:pos="2160"/>
+          <w:tab w:val="left" w:pos="4320"/>
+          <w:tab w:val="left" w:pos="5400"/>
         </w:tabs>
         <w:ind w:left="630" w:hanging="630"/>
         <w:rPr>
-          <w:rFonts w:ascii="Times New Roman" w:hAnsi="Times New Roman" w:eastAsia="Times New Roman" w:cs="Times New Roman"/>
-          <w:sz w:val="20"/>
-          <w:szCs w:val="20"/>
-        </w:rPr>
-      </w:pPr>
-      <w:r>
-        <w:rPr>
-          <w:rFonts w:eastAsia="Times New Roman" w:cs="Times New Roman" w:ascii="Times New Roman" w:hAnsi="Times New Roman"/>
-          <w:sz w:val="20"/>
-          <w:szCs w:val="20"/>
-        </w:rPr>
-      </w:r>
-    </w:p>
-    <w:p>
-      <w:pPr>
-        <w:pStyle w:val="Normal"/>
-        <w:tabs>
-          <w:tab w:val="clear" w:pos="720"/>
-          <w:tab w:val="left" w:pos="630" w:leader="none"/>
-          <w:tab w:val="left" w:pos="2160" w:leader="none"/>
-          <w:tab w:val="left" w:pos="4320" w:leader="none"/>
-          <w:tab w:val="left" w:pos="5400" w:leader="none"/>
+          <w:rFonts w:ascii="Times New Roman" w:hAnsi="Times New Roman"/>
+        </w:rPr>
+      </w:pPr>
+    </w:p>
+    <w:p>
+      <w:pPr>
+        <w:tabs>
+          <w:tab w:val="left" w:pos="630"/>
+          <w:tab w:val="left" w:pos="2160"/>
+          <w:tab w:val="left" w:pos="4320"/>
+          <w:tab w:val="left" w:pos="5400"/>
         </w:tabs>
         <w:ind w:left="630" w:hanging="630"/>
         <w:rPr>
           <w:rFonts w:ascii="Times New Roman" w:hAnsi="Times New Roman"/>
         </w:rPr>
       </w:pPr>
-      <w:r>
-        <w:rPr>
-          <w:rFonts w:ascii="Times New Roman" w:hAnsi="Times New Roman"/>
-        </w:rPr>
-      </w:r>
-    </w:p>
-    <w:p>
-      <w:pPr>
-        <w:pStyle w:val="Normal"/>
-        <w:tabs>
-          <w:tab w:val="clear" w:pos="720"/>
-          <w:tab w:val="left" w:pos="630" w:leader="none"/>
-          <w:tab w:val="left" w:pos="2160" w:leader="none"/>
-          <w:tab w:val="left" w:pos="4320" w:leader="none"/>
-          <w:tab w:val="left" w:pos="5400" w:leader="none"/>
-        </w:tabs>
-        <w:rPr>
-          <w:rFonts w:ascii="Times New Roman" w:hAnsi="Times New Roman"/>
-          <w:b/>
-          <w:b/>
-        </w:rPr>
-      </w:pPr>
-      <w:r>
-        <w:rPr>
-          <w:rFonts w:ascii="Times New Roman" w:hAnsi="Times New Roman"/>
-          <w:b/>
-        </w:rPr>
-      </w:r>
-    </w:p>
-    <w:p>
-      <w:pPr>
-        <w:pStyle w:val="Normal"/>
-        <w:tabs>
-          <w:tab w:val="clear" w:pos="720"/>
-          <w:tab w:val="left" w:pos="630" w:leader="none"/>
-          <w:tab w:val="left" w:pos="2160" w:leader="none"/>
-          <w:tab w:val="left" w:pos="4320" w:leader="none"/>
-          <w:tab w:val="left" w:pos="5400" w:leader="none"/>
-        </w:tabs>
-        <w:rPr>
-          <w:rFonts w:ascii="Times New Roman" w:hAnsi="Times New Roman"/>
-        </w:rPr>
-      </w:pPr>
-      <w:r>
-        <w:rPr>
-          <w:rFonts w:ascii="Times New Roman" w:hAnsi="Times New Roman"/>
-        </w:rPr>
-      </w:r>
-    </w:p>
-    <w:p>
-      <w:pPr>
-        <w:pStyle w:val="Normal"/>
-        <w:tabs>
-          <w:tab w:val="clear" w:pos="720"/>
-          <w:tab w:val="left" w:pos="630" w:leader="none"/>
-          <w:tab w:val="left" w:pos="2160" w:leader="none"/>
-          <w:tab w:val="left" w:pos="4320" w:leader="none"/>
-          <w:tab w:val="left" w:pos="5400" w:leader="none"/>
-        </w:tabs>
-        <w:rPr>
-          <w:rFonts w:ascii="Times New Roman" w:hAnsi="Times New Roman"/>
-        </w:rPr>
-      </w:pPr>
-      <w:r>
-        <w:rPr>
-          <w:rFonts w:ascii="Times New Roman" w:hAnsi="Times New Roman"/>
-        </w:rPr>
-      </w:r>
-    </w:p>
-    <w:p>
-      <w:pPr>
-        <w:pStyle w:val="Normal"/>
-        <w:tabs>
-          <w:tab w:val="clear" w:pos="720"/>
-          <w:tab w:val="left" w:pos="630" w:leader="none"/>
-          <w:tab w:val="left" w:pos="2160" w:leader="none"/>
-          <w:tab w:val="left" w:pos="4320" w:leader="none"/>
-          <w:tab w:val="left" w:pos="5400" w:leader="none"/>
-        </w:tabs>
-        <w:rPr>
-          <w:rFonts w:ascii="Times New Roman" w:hAnsi="Times New Roman"/>
-        </w:rPr>
-      </w:pPr>
-      <w:r>
-        <w:rPr>
-          <w:rFonts w:ascii="Times New Roman" w:hAnsi="Times New Roman"/>
-        </w:rPr>
-      </w:r>
-    </w:p>
-    <w:p>
-      <w:pPr>
-        <w:pStyle w:val="Normal"/>
-        <w:rPr/>
-      </w:pPr>
-      <w:r>
-        <w:rPr/>
-      </w:r>
-    </w:p>
+    </w:p>
+    <w:p>
+      <w:pPr>
+        <w:tabs>
+          <w:tab w:val="left" w:pos="630"/>
+          <w:tab w:val="left" w:pos="2160"/>
+          <w:tab w:val="left" w:pos="4320"/>
+          <w:tab w:val="left" w:pos="5400"/>
+        </w:tabs>
+        <w:rPr>
+          <w:rFonts w:ascii="Times New Roman" w:hAnsi="Times New Roman"/>
+          <w:b/>
+        </w:rPr>
+      </w:pPr>
+    </w:p>
+    <w:p>
+      <w:pPr>
+        <w:tabs>
+          <w:tab w:val="left" w:pos="630"/>
+          <w:tab w:val="left" w:pos="2160"/>
+          <w:tab w:val="left" w:pos="4320"/>
+          <w:tab w:val="left" w:pos="5400"/>
+        </w:tabs>
+        <w:rPr>
+          <w:rFonts w:ascii="Times New Roman" w:hAnsi="Times New Roman"/>
+        </w:rPr>
+      </w:pPr>
+    </w:p>
+    <w:p>
+      <w:pPr>
+        <w:tabs>
+          <w:tab w:val="left" w:pos="630"/>
+          <w:tab w:val="left" w:pos="2160"/>
+          <w:tab w:val="left" w:pos="4320"/>
+          <w:tab w:val="left" w:pos="5400"/>
+        </w:tabs>
+        <w:rPr>
+          <w:rFonts w:ascii="Times New Roman" w:hAnsi="Times New Roman"/>
+        </w:rPr>
+      </w:pPr>
+    </w:p>
+    <w:p>
+      <w:pPr>
+        <w:tabs>
+          <w:tab w:val="left" w:pos="630"/>
+          <w:tab w:val="left" w:pos="2160"/>
+          <w:tab w:val="left" w:pos="4320"/>
+          <w:tab w:val="left" w:pos="5400"/>
+        </w:tabs>
+        <w:rPr>
+          <w:rFonts w:ascii="Times New Roman" w:hAnsi="Times New Roman"/>
+        </w:rPr>
+      </w:pPr>
+    </w:p>
+    <w:p/>
     <w:sectPr>
-      <w:headerReference w:type="default" r:id="rId2"/>
-      <w:headerReference w:type="first" r:id="rId3"/>
-      <w:footerReference w:type="default" r:id="rId4"/>
-      <w:footerReference w:type="first" r:id="rId5"/>
-      <w:type w:val="nextPage"/>
+      <w:headerReference w:type="default" r:id="rId7"/>
+      <w:footerReference w:type="default" r:id="rId8"/>
+      <w:headerReference w:type="first" r:id="rId9"/>
+      <w:footerReference w:type="first" r:id="rId10"/>
       <w:pgSz w:w="12240" w:h="15840"/>
-      <w:pgMar w:left="1440" w:right="1440" w:header="720" w:top="1440" w:footer="720" w:bottom="1440" w:gutter="0"/>
-      <w:pgNumType w:fmt="decimal"/>
-      <w:formProt w:val="false"/>
+      <w:pgMar w:top="1440" w:right="1440" w:bottom="1440" w:left="1440" w:header="720" w:footer="720" w:gutter="0"/>
+      <w:cols w:space="720"/>
+      <w:formProt w:val="0"/>
       <w:titlePg/>
-      <w:textDirection w:val="lrTb"/>
-      <w:docGrid w:type="default" w:linePitch="360" w:charSpace="0"/>
+      <w:docGrid w:linePitch="360"/>
     </w:sectPr>
   </w:body>
 </w:document>
 </file>
 
+<file path=word/endnotes.xml><?xml version="1.0" encoding="utf-8"?>
+<w:endnotes xmlns:wpc="http://schemas.microsoft.com/office/word/2010/wordprocessingCanvas" xmlns:cx="http://schemas.microsoft.com/office/drawing/2014/chartex" xmlns:cx1="http://schemas.microsoft.com/office/drawing/2015/9/8/chartex" xmlns:cx2="http://schemas.microsoft.com/office/drawing/2015/10/21/chartex" xmlns:cx3="http://schemas.microsoft.com/office/drawing/2016/5/9/chartex" xmlns:cx4="http://schemas.microsoft.com/office/drawing/2016/5/10/chartex" xmlns:cx5="http://schemas.microsoft.com/office/drawing/2016/5/11/chartex" xmlns:cx6="http://schemas.microsoft.com/office/drawing/2016/5/12/chartex" xmlns:cx7="http://schemas.microsoft.com/office/drawing/2016/5/13/chartex" xmlns:cx8="http://schemas.microsoft.com/office/drawing/2016/5/14/chartex" xmlns:mc="http://schemas.openxmlformats.org/markup-compatibility/2006" xmlns:aink="http://schemas.microsoft.com/office/drawing/2016/ink" xmlns:am3d="http://schemas.microsoft.com/office/drawing/2017/model3d" xmlns:o="urn:schemas-microsoft-com:office:office" xmlns:r="http://schemas.openxmlformats.org/officeDocument/2006/relationships" xmlns:m="http://schemas.openxmlformats.org/officeDocument/2006/math" xmlns:v="urn:schemas-microsoft-com:vml" xmlns:wp14="http://schemas.microsoft.com/office/word/2010/wordprocessingDrawing" xmlns:wp="http://schemas.openxmlformats.org/drawingml/2006/wordprocessingDrawing" xmlns:w10="urn:schemas-microsoft-com:office:word" xmlns:w="http://schemas.openxmlformats.org/wordprocessingml/2006/main" xmlns:w14="http://schemas.microsoft.com/office/word/2010/wordml" xmlns:w15="http://schemas.microsoft.com/office/word/2012/wordml" xmlns:w16cid="http://schemas.microsoft.com/office/word/2016/wordml/cid" xmlns:w16se="http://schemas.microsoft.com/office/word/2015/wordml/symex" xmlns:wpg="http://schemas.microsoft.com/office/word/2010/wordprocessingGroup" xmlns:wpi="http://schemas.microsoft.com/office/word/2010/wordprocessingInk" xmlns:wne="http://schemas.microsoft.com/office/word/2006/wordml" xmlns:wps="http://schemas.microsoft.com/office/word/2010/wordprocessingShape" mc:Ignorable="w14 w15 w16se w16cid wp14">
+  <w:endnote w:type="separator" w:id="-1">
+    <w:p>
+      <w:r>
+        <w:separator/>
+      </w:r>
+    </w:p>
+  </w:endnote>
+  <w:endnote w:type="continuationSeparator" w:id="0">
+    <w:p>
+      <w:r>
+        <w:continuationSeparator/>
+      </w:r>
+    </w:p>
+  </w:endnote>
+</w:endnotes>
+</file>
+
 <file path=word/footer1.xml><?xml version="1.0" encoding="utf-8"?>
-<w:ftr xmlns:o="urn:schemas-microsoft-com:office:office" xmlns:r="http://schemas.openxmlformats.org/officeDocument/2006/relationships" xmlns:v="urn:schemas-microsoft-com:vml" xmlns:w="http://schemas.openxmlformats.org/wordprocessingml/2006/main" xmlns:w10="urn:schemas-microsoft-com:office:word" xmlns:wp="http://schemas.openxmlformats.org/drawingml/2006/wordprocessingDrawing" xmlns:wps="http://schemas.microsoft.com/office/word/2010/wordprocessingShape" xmlns:wpg="http://schemas.microsoft.com/office/word/2010/wordprocessingGroup" xmlns:mc="http://schemas.openxmlformats.org/markup-compatibility/2006" xmlns:wp14="http://schemas.microsoft.com/office/word/2010/wordprocessingDrawing" xmlns:w14="http://schemas.microsoft.com/office/word/2010/wordml" mc:Ignorable="w14 wp14">
+<w:ftr xmlns:wpc="http://schemas.microsoft.com/office/word/2010/wordprocessingCanvas" xmlns:cx="http://schemas.microsoft.com/office/drawing/2014/chartex" xmlns:cx1="http://schemas.microsoft.com/office/drawing/2015/9/8/chartex" xmlns:cx2="http://schemas.microsoft.com/office/drawing/2015/10/21/chartex" xmlns:cx3="http://schemas.microsoft.com/office/drawing/2016/5/9/chartex" xmlns:cx4="http://schemas.microsoft.com/office/drawing/2016/5/10/chartex" xmlns:cx5="http://schemas.microsoft.com/office/drawing/2016/5/11/chartex" xmlns:cx6="http://schemas.microsoft.com/office/drawing/2016/5/12/chartex" xmlns:cx7="http://schemas.microsoft.com/office/drawing/2016/5/13/chartex" xmlns:cx8="http://schemas.microsoft.com/office/drawing/2016/5/14/chartex" xmlns:mc="http://schemas.openxmlformats.org/markup-compatibility/2006" xmlns:aink="http://schemas.microsoft.com/office/drawing/2016/ink" xmlns:am3d="http://schemas.microsoft.com/office/drawing/2017/model3d" xmlns:o="urn:schemas-microsoft-com:office:office" xmlns:r="http://schemas.openxmlformats.org/officeDocument/2006/relationships" xmlns:m="http://schemas.openxmlformats.org/officeDocument/2006/math" xmlns:v="urn:schemas-microsoft-com:vml" xmlns:wp14="http://schemas.microsoft.com/office/word/2010/wordprocessingDrawing" xmlns:wp="http://schemas.openxmlformats.org/drawingml/2006/wordprocessingDrawing" xmlns:w10="urn:schemas-microsoft-com:office:word" xmlns:w="http://schemas.openxmlformats.org/wordprocessingml/2006/main" xmlns:w14="http://schemas.microsoft.com/office/word/2010/wordml" xmlns:w15="http://schemas.microsoft.com/office/word/2012/wordml" xmlns:w16cid="http://schemas.microsoft.com/office/word/2016/wordml/cid" xmlns:w16se="http://schemas.microsoft.com/office/word/2015/wordml/symex" xmlns:wpg="http://schemas.microsoft.com/office/word/2010/wordprocessingGroup" xmlns:wpi="http://schemas.microsoft.com/office/word/2010/wordprocessingInk" xmlns:wne="http://schemas.microsoft.com/office/word/2006/wordml" xmlns:wps="http://schemas.microsoft.com/office/word/2010/wordprocessingShape" mc:Ignorable="w14 w15 w16se w16cid wp14">
   <w:p>
     <w:pPr>
       <w:pStyle w:val="Footer"/>
-      <w:rPr/>
     </w:pPr>
-    <w:r>
-      <w:rPr/>
-    </w:r>
   </w:p>
 </w:ftr>
 </file>
 
 <file path=word/footer2.xml><?xml version="1.0" encoding="utf-8"?>
-<w:ftr xmlns:o="urn:schemas-microsoft-com:office:office" xmlns:r="http://schemas.openxmlformats.org/officeDocument/2006/relationships" xmlns:v="urn:schemas-microsoft-com:vml" xmlns:w="http://schemas.openxmlformats.org/wordprocessingml/2006/main" xmlns:w10="urn:schemas-microsoft-com:office:word" xmlns:wp="http://schemas.openxmlformats.org/drawingml/2006/wordprocessingDrawing" xmlns:wps="http://schemas.microsoft.com/office/word/2010/wordprocessingShape" xmlns:wpg="http://schemas.microsoft.com/office/word/2010/wordprocessingGroup" xmlns:mc="http://schemas.openxmlformats.org/markup-compatibility/2006" xmlns:wp14="http://schemas.microsoft.com/office/word/2010/wordprocessingDrawing" xmlns:w14="http://schemas.microsoft.com/office/word/2010/wordml" mc:Ignorable="w14 wp14">
+<w:ftr xmlns:wpc="http://schemas.microsoft.com/office/word/2010/wordprocessingCanvas" xmlns:cx="http://schemas.microsoft.com/office/drawing/2014/chartex" xmlns:cx1="http://schemas.microsoft.com/office/drawing/2015/9/8/chartex" xmlns:cx2="http://schemas.microsoft.com/office/drawing/2015/10/21/chartex" xmlns:cx3="http://schemas.microsoft.com/office/drawing/2016/5/9/chartex" xmlns:cx4="http://schemas.microsoft.com/office/drawing/2016/5/10/chartex" xmlns:cx5="http://schemas.microsoft.com/office/drawing/2016/5/11/chartex" xmlns:cx6="http://schemas.microsoft.com/office/drawing/2016/5/12/chartex" xmlns:cx7="http://schemas.microsoft.com/office/drawing/2016/5/13/chartex" xmlns:cx8="http://schemas.microsoft.com/office/drawing/2016/5/14/chartex" xmlns:mc="http://schemas.openxmlformats.org/markup-compatibility/2006" xmlns:aink="http://schemas.microsoft.com/office/drawing/2016/ink" xmlns:am3d="http://schemas.microsoft.com/office/drawing/2017/model3d" xmlns:o="urn:schemas-microsoft-com:office:office" xmlns:r="http://schemas.openxmlformats.org/officeDocument/2006/relationships" xmlns:m="http://schemas.openxmlformats.org/officeDocument/2006/math" xmlns:v="urn:schemas-microsoft-com:vml" xmlns:wp14="http://schemas.microsoft.com/office/word/2010/wordprocessingDrawing" xmlns:wp="http://schemas.openxmlformats.org/drawingml/2006/wordprocessingDrawing" xmlns:w10="urn:schemas-microsoft-com:office:word" xmlns:w="http://schemas.openxmlformats.org/wordprocessingml/2006/main" xmlns:w14="http://schemas.microsoft.com/office/word/2010/wordml" xmlns:w15="http://schemas.microsoft.com/office/word/2012/wordml" xmlns:w16cid="http://schemas.microsoft.com/office/word/2016/wordml/cid" xmlns:w16se="http://schemas.microsoft.com/office/word/2015/wordml/symex" xmlns:wpg="http://schemas.microsoft.com/office/word/2010/wordprocessingGroup" xmlns:wpi="http://schemas.microsoft.com/office/word/2010/wordprocessingInk" xmlns:wne="http://schemas.microsoft.com/office/word/2006/wordml" xmlns:wps="http://schemas.microsoft.com/office/word/2010/wordprocessingShape" mc:Ignorable="w14 w15 w16se w16cid wp14">
   <w:p>
     <w:pPr>
       <w:pStyle w:val="Footer"/>
-      <w:rPr/>
     </w:pPr>
-    <w:r>
-      <w:rPr/>
-    </w:r>
   </w:p>
 </w:ftr>
 </file>
 
+<file path=word/footnotes.xml><?xml version="1.0" encoding="utf-8"?>
+<w:footnotes xmlns:wpc="http://schemas.microsoft.com/office/word/2010/wordprocessingCanvas" xmlns:cx="http://schemas.microsoft.com/office/drawing/2014/chartex" xmlns:cx1="http://schemas.microsoft.com/office/drawing/2015/9/8/chartex" xmlns:cx2="http://schemas.microsoft.com/office/drawing/2015/10/21/chartex" xmlns:cx3="http://schemas.microsoft.com/office/drawing/2016/5/9/chartex" xmlns:cx4="http://schemas.microsoft.com/office/drawing/2016/5/10/chartex" xmlns:cx5="http://schemas.microsoft.com/office/drawing/2016/5/11/chartex" xmlns:cx6="http://schemas.microsoft.com/office/drawing/2016/5/12/chartex" xmlns:cx7="http://schemas.microsoft.com/office/drawing/2016/5/13/chartex" xmlns:cx8="http://schemas.microsoft.com/office/drawing/2016/5/14/chartex" xmlns:mc="http://schemas.openxmlformats.org/markup-compatibility/2006" xmlns:aink="http://schemas.microsoft.com/office/drawing/2016/ink" xmlns:am3d="http://schemas.microsoft.com/office/drawing/2017/model3d" xmlns:o="urn:schemas-microsoft-com:office:office" xmlns:r="http://schemas.openxmlformats.org/officeDocument/2006/relationships" xmlns:m="http://schemas.openxmlformats.org/officeDocument/2006/math" xmlns:v="urn:schemas-microsoft-com:vml" xmlns:wp14="http://schemas.microsoft.com/office/word/2010/wordprocessingDrawing" xmlns:wp="http://schemas.openxmlformats.org/drawingml/2006/wordprocessingDrawing" xmlns:w10="urn:schemas-microsoft-com:office:word" xmlns:w="http://schemas.openxmlformats.org/wordprocessingml/2006/main" xmlns:w14="http://schemas.microsoft.com/office/word/2010/wordml" xmlns:w15="http://schemas.microsoft.com/office/word/2012/wordml" xmlns:w16cid="http://schemas.microsoft.com/office/word/2016/wordml/cid" xmlns:w16se="http://schemas.microsoft.com/office/word/2015/wordml/symex" xmlns:wpg="http://schemas.microsoft.com/office/word/2010/wordprocessingGroup" xmlns:wpi="http://schemas.microsoft.com/office/word/2010/wordprocessingInk" xmlns:wne="http://schemas.microsoft.com/office/word/2006/wordml" xmlns:wps="http://schemas.microsoft.com/office/word/2010/wordprocessingShape" mc:Ignorable="w14 w15 w16se w16cid wp14">
+  <w:footnote w:type="separator" w:id="-1">
+    <w:p>
+      <w:r>
+        <w:separator/>
+      </w:r>
+    </w:p>
+  </w:footnote>
+  <w:footnote w:type="continuationSeparator" w:id="0">
+    <w:p>
+      <w:r>
+        <w:continuationSeparator/>
+      </w:r>
+    </w:p>
+  </w:footnote>
+</w:footnotes>
+</file>
+
 <file path=word/header1.xml><?xml version="1.0" encoding="utf-8"?>
-<w:hdr xmlns:o="urn:schemas-microsoft-com:office:office" xmlns:r="http://schemas.openxmlformats.org/officeDocument/2006/relationships" xmlns:v="urn:schemas-microsoft-com:vml" xmlns:w="http://schemas.openxmlformats.org/wordprocessingml/2006/main" xmlns:w10="urn:schemas-microsoft-com:office:word" xmlns:wp="http://schemas.openxmlformats.org/drawingml/2006/wordprocessingDrawing" xmlns:wps="http://schemas.microsoft.com/office/word/2010/wordprocessingShape" xmlns:wpg="http://schemas.microsoft.com/office/word/2010/wordprocessingGroup" xmlns:mc="http://schemas.openxmlformats.org/markup-compatibility/2006" xmlns:wp14="http://schemas.microsoft.com/office/word/2010/wordprocessingDrawing" xmlns:w14="http://schemas.microsoft.com/office/word/2010/wordml" mc:Ignorable="w14 wp14">
+<w:hdr xmlns:wpc="http://schemas.microsoft.com/office/word/2010/wordprocessingCanvas" xmlns:cx="http://schemas.microsoft.com/office/drawing/2014/chartex" xmlns:cx1="http://schemas.microsoft.com/office/drawing/2015/9/8/chartex" xmlns:cx2="http://schemas.microsoft.com/office/drawing/2015/10/21/chartex" xmlns:cx3="http://schemas.microsoft.com/office/drawing/2016/5/9/chartex" xmlns:cx4="http://schemas.microsoft.com/office/drawing/2016/5/10/chartex" xmlns:cx5="http://schemas.microsoft.com/office/drawing/2016/5/11/chartex" xmlns:cx6="http://schemas.microsoft.com/office/drawing/2016/5/12/chartex" xmlns:cx7="http://schemas.microsoft.com/office/drawing/2016/5/13/chartex" xmlns:cx8="http://schemas.microsoft.com/office/drawing/2016/5/14/chartex" xmlns:mc="http://schemas.openxmlformats.org/markup-compatibility/2006" xmlns:aink="http://schemas.microsoft.com/office/drawing/2016/ink" xmlns:am3d="http://schemas.microsoft.com/office/drawing/2017/model3d" xmlns:o="urn:schemas-microsoft-com:office:office" xmlns:r="http://schemas.openxmlformats.org/officeDocument/2006/relationships" xmlns:m="http://schemas.openxmlformats.org/officeDocument/2006/math" xmlns:v="urn:schemas-microsoft-com:vml" xmlns:wp14="http://schemas.microsoft.com/office/word/2010/wordprocessingDrawing" xmlns:wp="http://schemas.openxmlformats.org/drawingml/2006/wordprocessingDrawing" xmlns:w10="urn:schemas-microsoft-com:office:word" xmlns:w="http://schemas.openxmlformats.org/wordprocessingml/2006/main" xmlns:w14="http://schemas.microsoft.com/office/word/2010/wordml" xmlns:w15="http://schemas.microsoft.com/office/word/2012/wordml" xmlns:w16cid="http://schemas.microsoft.com/office/word/2016/wordml/cid" xmlns:w16se="http://schemas.microsoft.com/office/word/2015/wordml/symex" xmlns:wpg="http://schemas.microsoft.com/office/word/2010/wordprocessingGroup" xmlns:wpi="http://schemas.microsoft.com/office/word/2010/wordprocessingInk" xmlns:wne="http://schemas.microsoft.com/office/word/2006/wordml" xmlns:wps="http://schemas.microsoft.com/office/word/2010/wordprocessingShape" mc:Ignorable="w14 w15 w16se w16cid wp14">
   <w:p>
     <w:pPr>
-      <w:pStyle w:val="Normal"/>
-      <w:spacing w:lineRule="exact" w:line="300"/>
+      <w:spacing w:line="300" w:lineRule="exact"/>
       <w:jc w:val="right"/>
       <w:rPr>
         <w:rFonts w:ascii="Times New Roman" w:hAnsi="Times New Roman"/>
@@ -2490,6 +2898,13 @@
         <w:sz w:val="24"/>
       </w:rPr>
       <w:t>Mineral &amp; Coal Exploration</w:t>
+    </w:r>
+    <w:r>
+      <w:rPr>
+        <w:rFonts w:ascii="Times New Roman" w:hAnsi="Times New Roman"/>
+        <w:b/>
+        <w:sz w:val="24"/>
+      </w:rPr>
       <w:br/>
       <w:t>Activities &amp; Reclamation Permit</w:t>
     </w:r>
@@ -2504,17 +2919,19 @@
   <w:p>
     <w:pPr>
       <w:pStyle w:val="Header"/>
-      <w:rPr/>
     </w:pPr>
     <w:r>
-      <w:rPr/>
+      <w:rPr>
+        <w:noProof/>
+      </w:rPr>
       <mc:AlternateContent>
         <mc:Choice Requires="wps">
           <w:drawing>
-            <wp:inline distT="0" distB="0" distL="0" distR="0">
+            <wp:inline distT="0" distB="0" distL="0" distR="0" wp14:anchorId="13A4E400" wp14:editId="37CB96B0">
               <wp:extent cx="5944870" cy="26670"/>
               <wp:effectExtent l="0" t="0" r="0" b="0"/>
               <wp:docPr id="1" name="Rectangle 1"/>
+              <wp:cNvGraphicFramePr/>
               <a:graphic xmlns:a="http://schemas.openxmlformats.org/drawingml/2006/main">
                 <a:graphicData uri="http://schemas.microsoft.com/office/word/2010/wordprocessingShape">
                   <wps:wsp>
@@ -2535,18 +2952,21 @@
                       </a:ln>
                     </wps:spPr>
                     <wps:style>
-                      <a:lnRef idx="0"/>
-                      <a:fillRef idx="0"/>
-                      <a:effectRef idx="0"/>
+                      <a:lnRef idx="0">
+                        <a:scrgbClr r="0" g="0" b="0"/>
+                      </a:lnRef>
+                      <a:fillRef idx="0">
+                        <a:scrgbClr r="0" g="0" b="0"/>
+                      </a:fillRef>
+                      <a:effectRef idx="0">
+                        <a:scrgbClr r="0" g="0" b="0"/>
+                      </a:effectRef>
                       <a:fontRef idx="minor"/>
                     </wps:style>
                     <wps:bodyPr/>
                   </wps:wsp>
                 </a:graphicData>
               </a:graphic>
-              <wp14:sizeRelH relativeFrom="page">
-                <wp14:pctWidth>100000</wp14:pctWidth>
-              </wp14:sizeRelH>
             </wp:inline>
           </w:drawing>
         </mc:Choice>
@@ -2566,20 +2986,21 @@
 </file>
 
 <file path=word/header2.xml><?xml version="1.0" encoding="utf-8"?>
-<w:hdr xmlns:o="urn:schemas-microsoft-com:office:office" xmlns:r="http://schemas.openxmlformats.org/officeDocument/2006/relationships" xmlns:v="urn:schemas-microsoft-com:vml" xmlns:w="http://schemas.openxmlformats.org/wordprocessingml/2006/main" xmlns:w10="urn:schemas-microsoft-com:office:word" xmlns:wp="http://schemas.openxmlformats.org/drawingml/2006/wordprocessingDrawing" xmlns:wps="http://schemas.microsoft.com/office/word/2010/wordprocessingShape" xmlns:wpg="http://schemas.microsoft.com/office/word/2010/wordprocessingGroup" xmlns:mc="http://schemas.openxmlformats.org/markup-compatibility/2006" xmlns:wp14="http://schemas.microsoft.com/office/word/2010/wordprocessingDrawing" xmlns:w14="http://schemas.microsoft.com/office/word/2010/wordml" mc:Ignorable="w14 wp14">
+<w:hdr xmlns:wpc="http://schemas.microsoft.com/office/word/2010/wordprocessingCanvas" xmlns:cx="http://schemas.microsoft.com/office/drawing/2014/chartex" xmlns:cx1="http://schemas.microsoft.com/office/drawing/2015/9/8/chartex" xmlns:cx2="http://schemas.microsoft.com/office/drawing/2015/10/21/chartex" xmlns:cx3="http://schemas.microsoft.com/office/drawing/2016/5/9/chartex" xmlns:cx4="http://schemas.microsoft.com/office/drawing/2016/5/10/chartex" xmlns:cx5="http://schemas.microsoft.com/office/drawing/2016/5/11/chartex" xmlns:cx6="http://schemas.microsoft.com/office/drawing/2016/5/12/chartex" xmlns:cx7="http://schemas.microsoft.com/office/drawing/2016/5/13/chartex" xmlns:cx8="http://schemas.microsoft.com/office/drawing/2016/5/14/chartex" xmlns:mc="http://schemas.openxmlformats.org/markup-compatibility/2006" xmlns:aink="http://schemas.microsoft.com/office/drawing/2016/ink" xmlns:am3d="http://schemas.microsoft.com/office/drawing/2017/model3d" xmlns:o="urn:schemas-microsoft-com:office:office" xmlns:r="http://schemas.openxmlformats.org/officeDocument/2006/relationships" xmlns:m="http://schemas.openxmlformats.org/officeDocument/2006/math" xmlns:v="urn:schemas-microsoft-com:vml" xmlns:wp14="http://schemas.microsoft.com/office/word/2010/wordprocessingDrawing" xmlns:wp="http://schemas.openxmlformats.org/drawingml/2006/wordprocessingDrawing" xmlns:w10="urn:schemas-microsoft-com:office:word" xmlns:w="http://schemas.openxmlformats.org/wordprocessingml/2006/main" xmlns:w14="http://schemas.microsoft.com/office/word/2010/wordml" xmlns:w15="http://schemas.microsoft.com/office/word/2012/wordml" xmlns:w16cid="http://schemas.microsoft.com/office/word/2016/wordml/cid" xmlns:w16se="http://schemas.microsoft.com/office/word/2015/wordml/symex" xmlns:wpg="http://schemas.microsoft.com/office/word/2010/wordprocessingGroup" xmlns:wpi="http://schemas.microsoft.com/office/word/2010/wordprocessingInk" xmlns:wne="http://schemas.microsoft.com/office/word/2006/wordml" xmlns:wps="http://schemas.microsoft.com/office/word/2010/wordprocessingShape" mc:Ignorable="w14 w15 w16se w16cid wp14">
   <w:p>
     <w:pPr>
-      <w:pStyle w:val="Normal"/>
       <w:jc w:val="right"/>
       <w:rPr>
         <w:rFonts w:ascii="Times New Roman" w:hAnsi="Times New Roman"/>
         <w:b/>
-        <w:b/>
       </w:rPr>
     </w:pPr>
     <w:r>
+      <w:rPr>
+        <w:noProof/>
+      </w:rPr>
       <w:drawing>
-        <wp:anchor behindDoc="1" distT="0" distB="0" distL="114300" distR="114300" simplePos="0" locked="0" layoutInCell="1" allowOverlap="1" relativeHeight="2">
+        <wp:anchor distT="0" distB="0" distL="114300" distR="114300" simplePos="0" relativeHeight="2" behindDoc="1" locked="0" layoutInCell="1" allowOverlap="1" wp14:anchorId="1860AABE" wp14:editId="4F82F578">
           <wp:simplePos x="0" y="0"/>
           <wp:positionH relativeFrom="column">
             <wp:posOffset>-28575</wp:posOffset>
@@ -2630,7 +3051,7 @@
         <w:b/>
         <w:sz w:val="24"/>
       </w:rPr>
-      <w:t>M</w:t>
+      <w:t xml:space="preserve">Mineral &amp; Coal </w:t>
     </w:r>
     <w:r>
       <w:rPr>
@@ -2638,15 +3059,21 @@
         <w:b/>
         <w:sz w:val="24"/>
       </w:rPr>
-      <w:t>ineral &amp; Coal Exploration</w:t>
+      <w:t>Exploration</w:t>
+    </w:r>
+    <w:r>
+      <w:rPr>
+        <w:rFonts w:ascii="Times New Roman" w:hAnsi="Times New Roman"/>
+        <w:b/>
+        <w:sz w:val="24"/>
+      </w:rPr>
       <w:br/>
       <w:t>Activities &amp; Reclamation Permit</w:t>
     </w:r>
   </w:p>
   <w:p>
     <w:pPr>
-      <w:pStyle w:val="Normal"/>
-      <w:spacing w:lineRule="exact" w:line="300"/>
+      <w:spacing w:line="300" w:lineRule="exact"/>
       <w:jc w:val="right"/>
       <w:rPr>
         <w:rFonts w:ascii="Times New Roman" w:hAnsi="Times New Roman"/>
@@ -2678,26 +3105,24 @@
   <w:p>
     <w:pPr>
       <w:pStyle w:val="Header"/>
-      <w:rPr/>
     </w:pPr>
-    <w:r>
-      <w:rPr/>
-    </w:r>
   </w:p>
   <w:p>
     <w:pPr>
       <w:pStyle w:val="Header"/>
-      <w:rPr/>
     </w:pPr>
     <w:r>
-      <w:rPr/>
+      <w:rPr>
+        <w:noProof/>
+      </w:rPr>
       <mc:AlternateContent>
         <mc:Choice Requires="wps">
           <w:drawing>
-            <wp:inline distT="0" distB="0" distL="0" distR="0">
+            <wp:inline distT="0" distB="0" distL="0" distR="0" wp14:anchorId="6E0FCA24" wp14:editId="6ECAC734">
               <wp:extent cx="5944870" cy="26670"/>
               <wp:effectExtent l="0" t="0" r="0" b="0"/>
               <wp:docPr id="3" name="Rectangle 1"/>
+              <wp:cNvGraphicFramePr/>
               <a:graphic xmlns:a="http://schemas.openxmlformats.org/drawingml/2006/main">
                 <a:graphicData uri="http://schemas.microsoft.com/office/word/2010/wordprocessingShape">
                   <wps:wsp>
@@ -2718,18 +3143,21 @@
                       </a:ln>
                     </wps:spPr>
                     <wps:style>
-                      <a:lnRef idx="0"/>
-                      <a:fillRef idx="0"/>
-                      <a:effectRef idx="0"/>
+                      <a:lnRef idx="0">
+                        <a:scrgbClr r="0" g="0" b="0"/>
+                      </a:lnRef>
+                      <a:fillRef idx="0">
+                        <a:scrgbClr r="0" g="0" b="0"/>
+                      </a:fillRef>
+                      <a:effectRef idx="0">
+                        <a:scrgbClr r="0" g="0" b="0"/>
+                      </a:effectRef>
                       <a:fontRef idx="minor"/>
                     </wps:style>
                     <wps:bodyPr/>
                   </wps:wsp>
                 </a:graphicData>
               </a:graphic>
-              <wp14:sizeRelH relativeFrom="page">
-                <wp14:pctWidth>100000</wp14:pctWidth>
-              </wp14:sizeRelH>
             </wp:inline>
           </w:drawing>
         </mc:Choice>
@@ -2749,8 +3177,11 @@
 </file>
 
 <file path=word/numbering.xml><?xml version="1.0" encoding="utf-8"?>
-<w:numbering xmlns:w="http://schemas.openxmlformats.org/wordprocessingml/2006/main" xmlns:o="urn:schemas-microsoft-com:office:office" xmlns:r="http://schemas.openxmlformats.org/officeDocument/2006/relationships" xmlns:v="urn:schemas-microsoft-com:vml">
-  <w:abstractNum w:abstractNumId="1">
+<w:numbering xmlns:wpc="http://schemas.microsoft.com/office/word/2010/wordprocessingCanvas" xmlns:cx="http://schemas.microsoft.com/office/drawing/2014/chartex" xmlns:cx1="http://schemas.microsoft.com/office/drawing/2015/9/8/chartex" xmlns:cx2="http://schemas.microsoft.com/office/drawing/2015/10/21/chartex" xmlns:cx3="http://schemas.microsoft.com/office/drawing/2016/5/9/chartex" xmlns:cx4="http://schemas.microsoft.com/office/drawing/2016/5/10/chartex" xmlns:cx5="http://schemas.microsoft.com/office/drawing/2016/5/11/chartex" xmlns:cx6="http://schemas.microsoft.com/office/drawing/2016/5/12/chartex" xmlns:cx7="http://schemas.microsoft.com/office/drawing/2016/5/13/chartex" xmlns:cx8="http://schemas.microsoft.com/office/drawing/2016/5/14/chartex" xmlns:mc="http://schemas.openxmlformats.org/markup-compatibility/2006" xmlns:aink="http://schemas.microsoft.com/office/drawing/2016/ink" xmlns:am3d="http://schemas.microsoft.com/office/drawing/2017/model3d" xmlns:o="urn:schemas-microsoft-com:office:office" xmlns:r="http://schemas.openxmlformats.org/officeDocument/2006/relationships" xmlns:m="http://schemas.openxmlformats.org/officeDocument/2006/math" xmlns:v="urn:schemas-microsoft-com:vml" xmlns:wp14="http://schemas.microsoft.com/office/word/2010/wordprocessingDrawing" xmlns:wp="http://schemas.openxmlformats.org/drawingml/2006/wordprocessingDrawing" xmlns:w10="urn:schemas-microsoft-com:office:word" xmlns:w="http://schemas.openxmlformats.org/wordprocessingml/2006/main" xmlns:w14="http://schemas.microsoft.com/office/word/2010/wordml" xmlns:w15="http://schemas.microsoft.com/office/word/2012/wordml" xmlns:w16cid="http://schemas.microsoft.com/office/word/2016/wordml/cid" xmlns:w16se="http://schemas.microsoft.com/office/word/2015/wordml/symex" xmlns:wpg="http://schemas.microsoft.com/office/word/2010/wordprocessingGroup" xmlns:wpi="http://schemas.microsoft.com/office/word/2010/wordprocessingInk" xmlns:wne="http://schemas.microsoft.com/office/word/2006/wordml" xmlns:wps="http://schemas.microsoft.com/office/word/2010/wordprocessingShape" mc:Ignorable="w14 w15 w16se w16cid wp14">
+  <w:abstractNum w:abstractNumId="0" w15:restartNumberingAfterBreak="0">
+    <w:nsid w:val="20516C29"/>
+    <w:multiLevelType w:val="multilevel"/>
+    <w:tmpl w:val="543284F6"/>
     <w:lvl w:ilvl="0">
       <w:start w:val="1"/>
       <w:numFmt w:val="bullet"/>
@@ -2761,7 +3192,6 @@
       </w:pPr>
       <w:rPr>
         <w:rFonts w:ascii="Symbol" w:hAnsi="Symbol" w:cs="Symbol" w:hint="default"/>
-        <w:rFonts w:cs="Symbol"/>
       </w:rPr>
     </w:lvl>
     <w:lvl w:ilvl="1">
@@ -2861,7 +3291,10 @@
       </w:pPr>
     </w:lvl>
   </w:abstractNum>
-  <w:abstractNum w:abstractNumId="2">
+  <w:abstractNum w:abstractNumId="1" w15:restartNumberingAfterBreak="0">
+    <w:nsid w:val="2A361C65"/>
+    <w:multiLevelType w:val="multilevel"/>
+    <w:tmpl w:val="0518A95E"/>
     <w:lvl w:ilvl="0">
       <w:start w:val="1"/>
       <w:numFmt w:val="none"/>
@@ -2869,7 +3302,7 @@
       <w:lvlText w:val=""/>
       <w:lvlJc w:val="left"/>
       <w:pPr>
-        <w:ind w:left="0" w:hanging="0"/>
+        <w:ind w:left="0" w:firstLine="0"/>
       </w:pPr>
     </w:lvl>
     <w:lvl w:ilvl="1">
@@ -2879,7 +3312,7 @@
       <w:lvlText w:val=""/>
       <w:lvlJc w:val="left"/>
       <w:pPr>
-        <w:ind w:left="0" w:hanging="0"/>
+        <w:ind w:left="0" w:firstLine="0"/>
       </w:pPr>
     </w:lvl>
     <w:lvl w:ilvl="2">
@@ -2889,7 +3322,7 @@
       <w:lvlText w:val=""/>
       <w:lvlJc w:val="left"/>
       <w:pPr>
-        <w:ind w:left="0" w:hanging="0"/>
+        <w:ind w:left="0" w:firstLine="0"/>
       </w:pPr>
     </w:lvl>
     <w:lvl w:ilvl="3">
@@ -2899,7 +3332,7 @@
       <w:lvlText w:val=""/>
       <w:lvlJc w:val="left"/>
       <w:pPr>
-        <w:ind w:left="0" w:hanging="0"/>
+        <w:ind w:left="0" w:firstLine="0"/>
       </w:pPr>
     </w:lvl>
     <w:lvl w:ilvl="4">
@@ -2909,7 +3342,7 @@
       <w:lvlText w:val=""/>
       <w:lvlJc w:val="left"/>
       <w:pPr>
-        <w:ind w:left="0" w:hanging="0"/>
+        <w:ind w:left="0" w:firstLine="0"/>
       </w:pPr>
     </w:lvl>
     <w:lvl w:ilvl="5">
@@ -2919,7 +3352,7 @@
       <w:lvlText w:val=""/>
       <w:lvlJc w:val="left"/>
       <w:pPr>
-        <w:ind w:left="0" w:hanging="0"/>
+        <w:ind w:left="0" w:firstLine="0"/>
       </w:pPr>
     </w:lvl>
     <w:lvl w:ilvl="6">
@@ -2929,7 +3362,7 @@
       <w:lvlText w:val=""/>
       <w:lvlJc w:val="left"/>
       <w:pPr>
-        <w:ind w:left="0" w:hanging="0"/>
+        <w:ind w:left="0" w:firstLine="0"/>
       </w:pPr>
     </w:lvl>
     <w:lvl w:ilvl="7">
@@ -2939,7 +3372,7 @@
       <w:lvlText w:val=""/>
       <w:lvlJc w:val="left"/>
       <w:pPr>
-        <w:ind w:left="0" w:hanging="0"/>
+        <w:ind w:left="0" w:firstLine="0"/>
       </w:pPr>
     </w:lvl>
     <w:lvl w:ilvl="8">
@@ -2949,44 +3382,42 @@
       <w:lvlText w:val=""/>
       <w:lvlJc w:val="left"/>
       <w:pPr>
-        <w:ind w:left="0" w:hanging="0"/>
+        <w:ind w:left="0" w:firstLine="0"/>
       </w:pPr>
     </w:lvl>
   </w:abstractNum>
   <w:num w:numId="1">
-    <w:abstractNumId w:val="1"/>
+    <w:abstractNumId w:val="0"/>
   </w:num>
   <w:num w:numId="2">
-    <w:abstractNumId w:val="2"/>
+    <w:abstractNumId w:val="1"/>
   </w:num>
 </w:numbering>
 </file>
 
 <file path=word/styles.xml><?xml version="1.0" encoding="utf-8"?>
-<w:styles xmlns:w="http://schemas.openxmlformats.org/wordprocessingml/2006/main" xmlns:w14="http://schemas.microsoft.com/office/word/2010/wordml" xmlns:mc="http://schemas.openxmlformats.org/markup-compatibility/2006" mc:Ignorable="w14">
+<w:styles xmlns:mc="http://schemas.openxmlformats.org/markup-compatibility/2006" xmlns:r="http://schemas.openxmlformats.org/officeDocument/2006/relationships" xmlns:w="http://schemas.openxmlformats.org/wordprocessingml/2006/main" xmlns:w14="http://schemas.microsoft.com/office/word/2010/wordml" xmlns:w15="http://schemas.microsoft.com/office/word/2012/wordml" xmlns:w16cid="http://schemas.microsoft.com/office/word/2016/wordml/cid" xmlns:w16se="http://schemas.microsoft.com/office/word/2015/wordml/symex" mc:Ignorable="w14 w15 w16se w16cid">
   <w:docDefaults>
     <w:rPrDefault>
       <w:rPr>
-        <w:rFonts w:ascii="Calibri" w:hAnsi="Calibri" w:eastAsia="Calibri" w:cs="" w:asciiTheme="minorHAnsi" w:cstheme="minorBidi" w:eastAsiaTheme="minorHAnsi" w:hAnsiTheme="minorHAnsi"/>
+        <w:rFonts w:asciiTheme="minorHAnsi" w:eastAsiaTheme="minorHAnsi" w:hAnsiTheme="minorHAnsi" w:cstheme="minorBidi"/>
         <w:szCs w:val="22"/>
         <w:lang w:val="en-US" w:eastAsia="en-US" w:bidi="ar-SA"/>
       </w:rPr>
     </w:rPrDefault>
-    <w:pPrDefault>
-      <w:pPr/>
-    </w:pPrDefault>
+    <w:pPrDefault/>
   </w:docDefaults>
-  <w:latentStyles w:defLockedState="0" w:defUIPriority="99" w:defSemiHidden="0" w:defUnhideWhenUsed="0" w:defQFormat="0" w:count="375">
+  <w:latentStyles w:defLockedState="0" w:defUIPriority="99" w:defSemiHidden="0" w:defUnhideWhenUsed="0" w:defQFormat="0" w:count="376">
     <w:lsdException w:name="Normal" w:uiPriority="0" w:qFormat="1"/>
     <w:lsdException w:name="heading 1" w:uiPriority="9" w:qFormat="1"/>
-    <w:lsdException w:name="heading 2" w:uiPriority="9" w:semiHidden="1" w:unhideWhenUsed="1" w:qFormat="1"/>
-    <w:lsdException w:name="heading 3" w:uiPriority="9" w:semiHidden="1" w:unhideWhenUsed="1" w:qFormat="1"/>
-    <w:lsdException w:name="heading 4" w:uiPriority="9" w:semiHidden="1" w:unhideWhenUsed="1" w:qFormat="1"/>
-    <w:lsdException w:name="heading 5" w:uiPriority="9" w:semiHidden="1" w:unhideWhenUsed="1" w:qFormat="1"/>
-    <w:lsdException w:name="heading 6" w:uiPriority="9" w:semiHidden="1" w:unhideWhenUsed="1" w:qFormat="1"/>
-    <w:lsdException w:name="heading 7" w:uiPriority="9" w:semiHidden="1" w:unhideWhenUsed="1" w:qFormat="1"/>
-    <w:lsdException w:name="heading 8" w:uiPriority="9" w:semiHidden="1" w:unhideWhenUsed="1" w:qFormat="1"/>
-    <w:lsdException w:name="heading 9" w:uiPriority="9" w:semiHidden="1" w:unhideWhenUsed="1" w:qFormat="1"/>
+    <w:lsdException w:name="heading 2" w:semiHidden="1" w:uiPriority="9" w:unhideWhenUsed="1" w:qFormat="1"/>
+    <w:lsdException w:name="heading 3" w:semiHidden="1" w:uiPriority="9" w:unhideWhenUsed="1" w:qFormat="1"/>
+    <w:lsdException w:name="heading 4" w:semiHidden="1" w:uiPriority="9" w:unhideWhenUsed="1" w:qFormat="1"/>
+    <w:lsdException w:name="heading 5" w:semiHidden="1" w:uiPriority="9" w:unhideWhenUsed="1" w:qFormat="1"/>
+    <w:lsdException w:name="heading 6" w:semiHidden="1" w:uiPriority="9" w:unhideWhenUsed="1" w:qFormat="1"/>
+    <w:lsdException w:name="heading 7" w:semiHidden="1" w:uiPriority="9" w:unhideWhenUsed="1" w:qFormat="1"/>
+    <w:lsdException w:name="heading 8" w:semiHidden="1" w:uiPriority="9" w:unhideWhenUsed="1" w:qFormat="1"/>
+    <w:lsdException w:name="heading 9" w:semiHidden="1" w:uiPriority="9" w:unhideWhenUsed="1" w:qFormat="1"/>
     <w:lsdException w:name="index 1" w:semiHidden="1" w:unhideWhenUsed="1"/>
     <w:lsdException w:name="index 2" w:semiHidden="1" w:unhideWhenUsed="1"/>
     <w:lsdException w:name="index 3" w:semiHidden="1" w:unhideWhenUsed="1"/>
@@ -2996,22 +3427,22 @@
     <w:lsdException w:name="index 7" w:semiHidden="1" w:unhideWhenUsed="1"/>
     <w:lsdException w:name="index 8" w:semiHidden="1" w:unhideWhenUsed="1"/>
     <w:lsdException w:name="index 9" w:semiHidden="1" w:unhideWhenUsed="1"/>
-    <w:lsdException w:name="toc 1" w:uiPriority="39" w:semiHidden="1" w:unhideWhenUsed="1"/>
-    <w:lsdException w:name="toc 2" w:uiPriority="39" w:semiHidden="1" w:unhideWhenUsed="1"/>
-    <w:lsdException w:name="toc 3" w:uiPriority="39" w:semiHidden="1" w:unhideWhenUsed="1"/>
-    <w:lsdException w:name="toc 4" w:uiPriority="39" w:semiHidden="1" w:unhideWhenUsed="1"/>
-    <w:lsdException w:name="toc 5" w:uiPriority="39" w:semiHidden="1" w:unhideWhenUsed="1"/>
-    <w:lsdException w:name="toc 6" w:uiPriority="39" w:semiHidden="1" w:unhideWhenUsed="1"/>
-    <w:lsdException w:name="toc 7" w:uiPriority="39" w:semiHidden="1" w:unhideWhenUsed="1"/>
-    <w:lsdException w:name="toc 8" w:uiPriority="39" w:semiHidden="1" w:unhideWhenUsed="1"/>
-    <w:lsdException w:name="toc 9" w:uiPriority="39" w:semiHidden="1" w:unhideWhenUsed="1"/>
+    <w:lsdException w:name="toc 1" w:semiHidden="1" w:uiPriority="39" w:unhideWhenUsed="1"/>
+    <w:lsdException w:name="toc 2" w:semiHidden="1" w:uiPriority="39" w:unhideWhenUsed="1"/>
+    <w:lsdException w:name="toc 3" w:semiHidden="1" w:uiPriority="39" w:unhideWhenUsed="1"/>
+    <w:lsdException w:name="toc 4" w:semiHidden="1" w:uiPriority="39" w:unhideWhenUsed="1"/>
+    <w:lsdException w:name="toc 5" w:semiHidden="1" w:uiPriority="39" w:unhideWhenUsed="1"/>
+    <w:lsdException w:name="toc 6" w:semiHidden="1" w:uiPriority="39" w:unhideWhenUsed="1"/>
+    <w:lsdException w:name="toc 7" w:semiHidden="1" w:uiPriority="39" w:unhideWhenUsed="1"/>
+    <w:lsdException w:name="toc 8" w:semiHidden="1" w:uiPriority="39" w:unhideWhenUsed="1"/>
+    <w:lsdException w:name="toc 9" w:semiHidden="1" w:uiPriority="39" w:unhideWhenUsed="1"/>
     <w:lsdException w:name="Normal Indent" w:semiHidden="1" w:unhideWhenUsed="1"/>
     <w:lsdException w:name="footnote text" w:semiHidden="1" w:unhideWhenUsed="1"/>
     <w:lsdException w:name="annotation text" w:semiHidden="1" w:unhideWhenUsed="1"/>
     <w:lsdException w:name="header" w:semiHidden="1" w:unhideWhenUsed="1"/>
     <w:lsdException w:name="footer" w:semiHidden="1" w:unhideWhenUsed="1"/>
     <w:lsdException w:name="index heading" w:semiHidden="1" w:unhideWhenUsed="1"/>
-    <w:lsdException w:name="caption" w:uiPriority="35" w:semiHidden="1" w:unhideWhenUsed="1" w:qFormat="1"/>
+    <w:lsdException w:name="caption" w:semiHidden="1" w:uiPriority="35" w:unhideWhenUsed="1" w:qFormat="1"/>
     <w:lsdException w:name="table of figures" w:semiHidden="1" w:unhideWhenUsed="1"/>
     <w:lsdException w:name="envelope address" w:semiHidden="1" w:unhideWhenUsed="1"/>
     <w:lsdException w:name="envelope return" w:semiHidden="1" w:unhideWhenUsed="1"/>
@@ -3042,7 +3473,7 @@
     <w:lsdException w:name="Title" w:uiPriority="10" w:qFormat="1"/>
     <w:lsdException w:name="Closing" w:semiHidden="1" w:unhideWhenUsed="1"/>
     <w:lsdException w:name="Signature" w:semiHidden="1" w:unhideWhenUsed="1"/>
-    <w:lsdException w:name="Default Paragraph Font" w:uiPriority="1" w:semiHidden="1" w:unhideWhenUsed="1"/>
+    <w:lsdException w:name="Default Paragraph Font" w:semiHidden="1" w:uiPriority="1" w:unhideWhenUsed="1"/>
     <w:lsdException w:name="Body Text" w:semiHidden="1" w:unhideWhenUsed="1"/>
     <w:lsdException w:name="Body Text Indent" w:semiHidden="1" w:unhideWhenUsed="1"/>
     <w:lsdException w:name="List Continue" w:semiHidden="1" w:unhideWhenUsed="1"/>
@@ -3082,7 +3513,6 @@
     <w:lsdException w:name="HTML Sample" w:semiHidden="1" w:unhideWhenUsed="1"/>
     <w:lsdException w:name="HTML Typewriter" w:semiHidden="1" w:unhideWhenUsed="1"/>
     <w:lsdException w:name="HTML Variable" w:semiHidden="1" w:unhideWhenUsed="1"/>
-    <w:lsdException w:name="Normal Table" w:semiHidden="1" w:unhideWhenUsed="1"/>
     <w:lsdException w:name="annotation subject" w:semiHidden="1" w:unhideWhenUsed="1"/>
     <w:lsdException w:name="No List" w:semiHidden="1" w:unhideWhenUsed="1"/>
     <w:lsdException w:name="Outline List 1" w:semiHidden="1" w:unhideWhenUsed="1"/>
@@ -3129,10 +3559,8 @@
     <w:lsdException w:name="Table Subtle 2" w:semiHidden="1" w:unhideWhenUsed="1"/>
     <w:lsdException w:name="Table Web 1" w:semiHidden="1" w:unhideWhenUsed="1"/>
     <w:lsdException w:name="Table Web 2" w:semiHidden="1" w:unhideWhenUsed="1"/>
-    <w:lsdException w:name="Table Web 3" w:semiHidden="1" w:unhideWhenUsed="1"/>
     <w:lsdException w:name="Balloon Text" w:semiHidden="1" w:unhideWhenUsed="1"/>
-    <w:lsdException w:name="Table Grid" w:uiPriority="59" w:semiHidden="1" w:unhideWhenUsed="1"/>
-    <w:lsdException w:name="Table Theme" w:semiHidden="1" w:unhideWhenUsed="1"/>
+    <w:lsdException w:name="Table Grid" w:uiPriority="59"/>
     <w:lsdException w:name="Placeholder Text" w:semiHidden="1"/>
     <w:lsdException w:name="No Spacing" w:uiPriority="1" w:qFormat="1"/>
     <w:lsdException w:name="Light Shading" w:uiPriority="60"/>
@@ -3242,8 +3670,8 @@
     <w:lsdException w:name="Subtle Reference" w:uiPriority="31" w:qFormat="1"/>
     <w:lsdException w:name="Intense Reference" w:uiPriority="32" w:qFormat="1"/>
     <w:lsdException w:name="Book Title" w:uiPriority="33" w:qFormat="1"/>
-    <w:lsdException w:name="Bibliography" w:uiPriority="37" w:semiHidden="1" w:unhideWhenUsed="1"/>
-    <w:lsdException w:name="TOC Heading" w:uiPriority="39" w:semiHidden="1" w:unhideWhenUsed="1" w:qFormat="1"/>
+    <w:lsdException w:name="Bibliography" w:semiHidden="1" w:uiPriority="37" w:unhideWhenUsed="1"/>
+    <w:lsdException w:name="TOC Heading" w:semiHidden="1" w:uiPriority="39" w:unhideWhenUsed="1" w:qFormat="1"/>
     <w:lsdException w:name="Plain Table 1" w:uiPriority="41"/>
     <w:lsdException w:name="Plain Table 2" w:uiPriority="42"/>
     <w:lsdException w:name="Plain Table 3" w:uiPriority="43"/>
@@ -3352,197 +3780,26 @@
     <w:lsdException w:name="Smart Hyperlink" w:semiHidden="1" w:unhideWhenUsed="1"/>
     <w:lsdException w:name="Hashtag" w:semiHidden="1" w:unhideWhenUsed="1"/>
     <w:lsdException w:name="Unresolved Mention" w:semiHidden="1" w:unhideWhenUsed="1"/>
+    <w:lsdException w:name="Smart Link" w:semiHidden="1" w:unhideWhenUsed="1"/>
   </w:latentStyles>
-  <w:style w:type="paragraph" w:styleId="Normal" w:default="1">
+  <w:style w:type="paragraph" w:default="1" w:styleId="Normal">
     <w:name w:val="Normal"/>
     <w:qFormat/>
-    <w:rsid w:val="009766ba"/>
+    <w:rsid w:val="009766BA"/>
     <w:pPr>
-      <w:widowControl/>
-      <w:overflowPunct w:val="false"/>
-      <w:bidi w:val="0"/>
-      <w:spacing w:lineRule="auto" w:line="240" w:before="0" w:after="0"/>
-      <w:jc w:val="left"/>
+      <w:overflowPunct w:val="0"/>
       <w:textAlignment w:val="baseline"/>
     </w:pPr>
     <w:rPr>
-      <w:rFonts w:ascii="Arial" w:hAnsi="Arial" w:eastAsia="Times New Roman" w:cs="Times New Roman"/>
-      <w:color w:val="auto"/>
-      <w:kern w:val="0"/>
-      <w:sz w:val="20"/>
+      <w:rFonts w:ascii="Arial" w:eastAsia="Times New Roman" w:hAnsi="Arial" w:cs="Times New Roman"/>
       <w:szCs w:val="20"/>
-      <w:lang w:val="en-US" w:eastAsia="en-US" w:bidi="ar-SA"/>
     </w:rPr>
   </w:style>
-  <w:style w:type="character" w:styleId="DefaultParagraphFont" w:default="1">
+  <w:style w:type="character" w:default="1" w:styleId="DefaultParagraphFont">
     <w:name w:val="Default Paragraph Font"/>
     <w:uiPriority w:val="1"/>
     <w:semiHidden/>
     <w:unhideWhenUsed/>
-    <w:qFormat/>
-    <w:rPr/>
-  </w:style>
-  <w:style w:type="character" w:styleId="HeaderChar" w:customStyle="1">
-    <w:name w:val="Header Char"/>
-    <w:basedOn w:val="DefaultParagraphFont"/>
-    <w:link w:val="Header"/>
-    <w:uiPriority w:val="99"/>
-    <w:qFormat/>
-    <w:rsid w:val="009766ba"/>
-    <w:rPr>
-      <w:rFonts w:ascii="Arial" w:hAnsi="Arial" w:eastAsia="Times New Roman" w:cs="Times New Roman"/>
-      <w:sz w:val="20"/>
-      <w:szCs w:val="20"/>
-    </w:rPr>
-  </w:style>
-  <w:style w:type="character" w:styleId="FooterChar" w:customStyle="1">
-    <w:name w:val="Footer Char"/>
-    <w:basedOn w:val="DefaultParagraphFont"/>
-    <w:link w:val="Footer"/>
-    <w:uiPriority w:val="99"/>
-    <w:semiHidden/>
-    <w:qFormat/>
-    <w:rsid w:val="009766ba"/>
-    <w:rPr>
-      <w:rFonts w:ascii="Arial" w:hAnsi="Arial" w:eastAsia="Times New Roman" w:cs="Times New Roman"/>
-      <w:sz w:val="20"/>
-      <w:szCs w:val="20"/>
-    </w:rPr>
-  </w:style>
-  <w:style w:type="character" w:styleId="BalloonTextChar" w:customStyle="1">
-    <w:name w:val="Balloon Text Char"/>
-    <w:basedOn w:val="DefaultParagraphFont"/>
-    <w:link w:val="BalloonText"/>
-    <w:uiPriority w:val="99"/>
-    <w:semiHidden/>
-    <w:qFormat/>
-    <w:rsid w:val="009766ba"/>
-    <w:rPr>
-      <w:rFonts w:ascii="Tahoma" w:hAnsi="Tahoma" w:eastAsia="Times New Roman" w:cs="Tahoma"/>
-      <w:sz w:val="16"/>
-      <w:szCs w:val="16"/>
-    </w:rPr>
-  </w:style>
-  <w:style w:type="paragraph" w:styleId="Heading">
-    <w:name w:val="Heading"/>
-    <w:basedOn w:val="Normal"/>
-    <w:next w:val="TextBody"/>
-    <w:qFormat/>
-    <w:pPr>
-      <w:keepNext w:val="true"/>
-      <w:spacing w:before="240" w:after="120"/>
-    </w:pPr>
-    <w:rPr>
-      <w:rFonts w:ascii="Liberation Sans" w:hAnsi="Liberation Sans" w:eastAsia="Noto Sans CJK SC" w:cs="Lohit Devanagari"/>
-      <w:sz w:val="28"/>
-      <w:szCs w:val="28"/>
-    </w:rPr>
-  </w:style>
-  <w:style w:type="paragraph" w:styleId="TextBody">
-    <w:name w:val="Body Text"/>
-    <w:basedOn w:val="Normal"/>
-    <w:pPr>
-      <w:spacing w:lineRule="auto" w:line="276" w:before="0" w:after="140"/>
-    </w:pPr>
-    <w:rPr/>
-  </w:style>
-  <w:style w:type="paragraph" w:styleId="List">
-    <w:name w:val="List"/>
-    <w:basedOn w:val="TextBody"/>
-    <w:pPr/>
-    <w:rPr>
-      <w:rFonts w:cs="Lohit Devanagari"/>
-    </w:rPr>
-  </w:style>
-  <w:style w:type="paragraph" w:styleId="Caption">
-    <w:name w:val="Caption"/>
-    <w:basedOn w:val="Normal"/>
-    <w:qFormat/>
-    <w:pPr>
-      <w:suppressLineNumbers/>
-      <w:spacing w:before="120" w:after="120"/>
-    </w:pPr>
-    <w:rPr>
-      <w:rFonts w:cs="Lohit Devanagari"/>
-      <w:i/>
-      <w:iCs/>
-      <w:sz w:val="24"/>
-      <w:szCs w:val="24"/>
-    </w:rPr>
-  </w:style>
-  <w:style w:type="paragraph" w:styleId="Index">
-    <w:name w:val="Index"/>
-    <w:basedOn w:val="Normal"/>
-    <w:qFormat/>
-    <w:pPr>
-      <w:suppressLineNumbers/>
-    </w:pPr>
-    <w:rPr>
-      <w:rFonts w:cs="Lohit Devanagari"/>
-    </w:rPr>
-  </w:style>
-  <w:style w:type="paragraph" w:styleId="HeaderandFooter">
-    <w:name w:val="Header and Footer"/>
-    <w:basedOn w:val="Normal"/>
-    <w:qFormat/>
-    <w:pPr/>
-    <w:rPr/>
-  </w:style>
-  <w:style w:type="paragraph" w:styleId="Header">
-    <w:name w:val="Header"/>
-    <w:basedOn w:val="Normal"/>
-    <w:link w:val="HeaderChar"/>
-    <w:uiPriority w:val="99"/>
-    <w:unhideWhenUsed/>
-    <w:rsid w:val="009766ba"/>
-    <w:pPr>
-      <w:tabs>
-        <w:tab w:val="clear" w:pos="720"/>
-        <w:tab w:val="center" w:pos="4680" w:leader="none"/>
-        <w:tab w:val="right" w:pos="9360" w:leader="none"/>
-      </w:tabs>
-    </w:pPr>
-    <w:rPr/>
-  </w:style>
-  <w:style w:type="paragraph" w:styleId="Footer">
-    <w:name w:val="Footer"/>
-    <w:basedOn w:val="Normal"/>
-    <w:link w:val="FooterChar"/>
-    <w:uiPriority w:val="99"/>
-    <w:semiHidden/>
-    <w:unhideWhenUsed/>
-    <w:rsid w:val="009766ba"/>
-    <w:pPr>
-      <w:tabs>
-        <w:tab w:val="clear" w:pos="720"/>
-        <w:tab w:val="center" w:pos="4680" w:leader="none"/>
-        <w:tab w:val="right" w:pos="9360" w:leader="none"/>
-      </w:tabs>
-    </w:pPr>
-    <w:rPr/>
-  </w:style>
-  <w:style w:type="paragraph" w:styleId="BalloonText">
-    <w:name w:val="Balloon Text"/>
-    <w:basedOn w:val="Normal"/>
-    <w:link w:val="BalloonTextChar"/>
-    <w:uiPriority w:val="99"/>
-    <w:semiHidden/>
-    <w:unhideWhenUsed/>
-    <w:qFormat/>
-    <w:rsid w:val="009766ba"/>
-    <w:pPr/>
-    <w:rPr>
-      <w:rFonts w:ascii="Tahoma" w:hAnsi="Tahoma" w:cs="Tahoma"/>
-      <w:sz w:val="16"/>
-      <w:szCs w:val="16"/>
-    </w:rPr>
-  </w:style>
-  <w:style w:type="numbering" w:styleId="NoList" w:default="1">
-    <w:name w:val="No List"/>
-    <w:uiPriority w:val="99"/>
-    <w:semiHidden/>
-    <w:unhideWhenUsed/>
-    <w:qFormat/>
   </w:style>
   <w:style w:type="table" w:default="1" w:styleId="TableNormal">
     <w:name w:val="Normal Table"/>
@@ -3558,6 +3815,158 @@
         <w:right w:w="108" w:type="dxa"/>
       </w:tblCellMar>
     </w:tblPr>
+  </w:style>
+  <w:style w:type="numbering" w:default="1" w:styleId="NoList">
+    <w:name w:val="No List"/>
+    <w:uiPriority w:val="99"/>
+    <w:semiHidden/>
+    <w:unhideWhenUsed/>
+  </w:style>
+  <w:style w:type="character" w:customStyle="1" w:styleId="HeaderChar">
+    <w:name w:val="Header Char"/>
+    <w:basedOn w:val="DefaultParagraphFont"/>
+    <w:link w:val="Header"/>
+    <w:uiPriority w:val="99"/>
+    <w:qFormat/>
+    <w:rsid w:val="009766BA"/>
+    <w:rPr>
+      <w:rFonts w:ascii="Arial" w:eastAsia="Times New Roman" w:hAnsi="Arial" w:cs="Times New Roman"/>
+      <w:sz w:val="20"/>
+      <w:szCs w:val="20"/>
+    </w:rPr>
+  </w:style>
+  <w:style w:type="character" w:customStyle="1" w:styleId="FooterChar">
+    <w:name w:val="Footer Char"/>
+    <w:basedOn w:val="DefaultParagraphFont"/>
+    <w:link w:val="Footer"/>
+    <w:uiPriority w:val="99"/>
+    <w:semiHidden/>
+    <w:qFormat/>
+    <w:rsid w:val="009766BA"/>
+    <w:rPr>
+      <w:rFonts w:ascii="Arial" w:eastAsia="Times New Roman" w:hAnsi="Arial" w:cs="Times New Roman"/>
+      <w:sz w:val="20"/>
+      <w:szCs w:val="20"/>
+    </w:rPr>
+  </w:style>
+  <w:style w:type="character" w:customStyle="1" w:styleId="BalloonTextChar">
+    <w:name w:val="Balloon Text Char"/>
+    <w:basedOn w:val="DefaultParagraphFont"/>
+    <w:link w:val="BalloonText"/>
+    <w:uiPriority w:val="99"/>
+    <w:semiHidden/>
+    <w:qFormat/>
+    <w:rsid w:val="009766BA"/>
+    <w:rPr>
+      <w:rFonts w:ascii="Tahoma" w:eastAsia="Times New Roman" w:hAnsi="Tahoma" w:cs="Tahoma"/>
+      <w:sz w:val="16"/>
+      <w:szCs w:val="16"/>
+    </w:rPr>
+  </w:style>
+  <w:style w:type="paragraph" w:customStyle="1" w:styleId="Heading">
+    <w:name w:val="Heading"/>
+    <w:basedOn w:val="Normal"/>
+    <w:next w:val="BodyText"/>
+    <w:qFormat/>
+    <w:pPr>
+      <w:keepNext/>
+      <w:spacing w:before="240" w:after="120"/>
+    </w:pPr>
+    <w:rPr>
+      <w:rFonts w:ascii="Liberation Sans" w:eastAsia="Noto Sans CJK SC" w:hAnsi="Liberation Sans" w:cs="Lohit Devanagari"/>
+      <w:sz w:val="28"/>
+      <w:szCs w:val="28"/>
+    </w:rPr>
+  </w:style>
+  <w:style w:type="paragraph" w:styleId="BodyText">
+    <w:name w:val="Body Text"/>
+    <w:basedOn w:val="Normal"/>
+    <w:pPr>
+      <w:spacing w:after="140" w:line="276" w:lineRule="auto"/>
+    </w:pPr>
+  </w:style>
+  <w:style w:type="paragraph" w:styleId="List">
+    <w:name w:val="List"/>
+    <w:basedOn w:val="BodyText"/>
+    <w:rPr>
+      <w:rFonts w:cs="Lohit Devanagari"/>
+    </w:rPr>
+  </w:style>
+  <w:style w:type="paragraph" w:styleId="Caption">
+    <w:name w:val="caption"/>
+    <w:basedOn w:val="Normal"/>
+    <w:qFormat/>
+    <w:pPr>
+      <w:suppressLineNumbers/>
+      <w:spacing w:before="120" w:after="120"/>
+    </w:pPr>
+    <w:rPr>
+      <w:rFonts w:cs="Lohit Devanagari"/>
+      <w:i/>
+      <w:iCs/>
+      <w:sz w:val="24"/>
+      <w:szCs w:val="24"/>
+    </w:rPr>
+  </w:style>
+  <w:style w:type="paragraph" w:customStyle="1" w:styleId="Index">
+    <w:name w:val="Index"/>
+    <w:basedOn w:val="Normal"/>
+    <w:qFormat/>
+    <w:pPr>
+      <w:suppressLineNumbers/>
+    </w:pPr>
+    <w:rPr>
+      <w:rFonts w:cs="Lohit Devanagari"/>
+    </w:rPr>
+  </w:style>
+  <w:style w:type="paragraph" w:customStyle="1" w:styleId="HeaderandFooter">
+    <w:name w:val="Header and Footer"/>
+    <w:basedOn w:val="Normal"/>
+    <w:qFormat/>
+  </w:style>
+  <w:style w:type="paragraph" w:styleId="Header">
+    <w:name w:val="header"/>
+    <w:basedOn w:val="Normal"/>
+    <w:link w:val="HeaderChar"/>
+    <w:uiPriority w:val="99"/>
+    <w:unhideWhenUsed/>
+    <w:rsid w:val="009766BA"/>
+    <w:pPr>
+      <w:tabs>
+        <w:tab w:val="center" w:pos="4680"/>
+        <w:tab w:val="right" w:pos="9360"/>
+      </w:tabs>
+    </w:pPr>
+  </w:style>
+  <w:style w:type="paragraph" w:styleId="Footer">
+    <w:name w:val="footer"/>
+    <w:basedOn w:val="Normal"/>
+    <w:link w:val="FooterChar"/>
+    <w:uiPriority w:val="99"/>
+    <w:semiHidden/>
+    <w:unhideWhenUsed/>
+    <w:rsid w:val="009766BA"/>
+    <w:pPr>
+      <w:tabs>
+        <w:tab w:val="center" w:pos="4680"/>
+        <w:tab w:val="right" w:pos="9360"/>
+      </w:tabs>
+    </w:pPr>
+  </w:style>
+  <w:style w:type="paragraph" w:styleId="BalloonText">
+    <w:name w:val="Balloon Text"/>
+    <w:basedOn w:val="Normal"/>
+    <w:link w:val="BalloonTextChar"/>
+    <w:uiPriority w:val="99"/>
+    <w:semiHidden/>
+    <w:unhideWhenUsed/>
+    <w:qFormat/>
+    <w:rsid w:val="009766BA"/>
+    <w:rPr>
+      <w:rFonts w:ascii="Tahoma" w:hAnsi="Tahoma" w:cs="Tahoma"/>
+      <w:sz w:val="16"/>
+      <w:szCs w:val="16"/>
+    </w:rPr>
   </w:style>
 </w:styles>
 </file>

</xml_diff>